<commit_message>
Up project BA + UI Figma
</commit_message>
<xml_diff>
--- a/Assignment_51900053_NguyenThanhDuy.docx
+++ b/Assignment_51900053_NguyenThanhDuy.docx
@@ -1,6 +1,6 @@
 
 <file path=word/document.xml><?xml version="1.0" encoding="utf-8"?>
-<w:document xmlns:wpc="http://schemas.microsoft.com/office/word/2010/wordprocessingCanvas" xmlns:mc="http://schemas.openxmlformats.org/markup-compatibility/2006" xmlns:o="urn:schemas-microsoft-com:office:office" xmlns:r="http://schemas.openxmlformats.org/officeDocument/2006/relationships" xmlns:m="http://schemas.openxmlformats.org/officeDocument/2006/math" xmlns:v="urn:schemas-microsoft-com:vml" xmlns:wp14="http://schemas.microsoft.com/office/word/2010/wordprocessingDrawing" xmlns:wp="http://schemas.openxmlformats.org/drawingml/2006/wordprocessingDrawing" xmlns:w10="urn:schemas-microsoft-com:office:word" xmlns:w="http://schemas.openxmlformats.org/wordprocessingml/2006/main" xmlns:w14="http://schemas.microsoft.com/office/word/2010/wordml" xmlns:wpg="http://schemas.microsoft.com/office/word/2010/wordprocessingGroup" xmlns:wpi="http://schemas.microsoft.com/office/word/2010/wordprocessingInk" xmlns:wne="http://schemas.microsoft.com/office/word/2006/wordml" xmlns:wps="http://schemas.microsoft.com/office/word/2010/wordprocessingShape" mc:Ignorable="w14 wp14">
+<w:document xmlns:wpc="http://schemas.microsoft.com/office/word/2010/wordprocessingCanvas" xmlns:mc="http://schemas.openxmlformats.org/markup-compatibility/2006" xmlns:o="urn:schemas-microsoft-com:office:office" xmlns:r="http://schemas.openxmlformats.org/officeDocument/2006/relationships" xmlns:m="http://schemas.openxmlformats.org/officeDocument/2006/math" xmlns:v="urn:schemas-microsoft-com:vml" xmlns:wp14="http://schemas.microsoft.com/office/word/2010/wordprocessingDrawing" xmlns:wp="http://schemas.openxmlformats.org/drawingml/2006/wordprocessingDrawing" xmlns:w10="urn:schemas-microsoft-com:office:word" xmlns:w="http://schemas.openxmlformats.org/wordprocessingml/2006/main" xmlns:w14="http://schemas.microsoft.com/office/word/2010/wordml" xmlns:w15="http://schemas.microsoft.com/office/word/2012/wordml" xmlns:wpg="http://schemas.microsoft.com/office/word/2010/wordprocessingGroup" xmlns:wpi="http://schemas.microsoft.com/office/word/2010/wordprocessingInk" xmlns:wne="http://schemas.microsoft.com/office/word/2006/wordml" xmlns:wps="http://schemas.microsoft.com/office/word/2010/wordprocessingShape" mc:Ignorable="w14 w15 wp14">
   <w:body>
     <w:p>
       <w:pPr>
@@ -15,6 +15,8 @@
           <w:lang w:val="en"/>
         </w:rPr>
       </w:pPr>
+      <w:bookmarkStart w:id="0" w:name="_GoBack"/>
+      <w:bookmarkEnd w:id="0"/>
       <w:r>
         <w:rPr>
           <w:bCs/>
@@ -187,7 +189,7 @@
                     </pic:cNvPicPr>
                   </pic:nvPicPr>
                   <pic:blipFill>
-                    <a:blip r:embed="rId12" cstate="print">
+                    <a:blip r:embed="rId11" cstate="print">
                       <a:extLst>
                         <a:ext uri="{28A0092B-C50C-407E-A947-70E740481C1C}">
                           <a14:useLocalDpi xmlns:a14="http://schemas.microsoft.com/office/drawing/2010/main" val="0"/>
@@ -776,7 +778,7 @@
           <w:szCs w:val="28"/>
         </w:rPr>
         <w:sectPr>
-          <w:headerReference w:type="default" r:id="rId13"/>
+          <w:headerReference w:type="default" r:id="rId12"/>
           <w:pgSz w:w="12240" w:h="15840"/>
           <w:pgMar w:top="1985" w:right="1134" w:bottom="1701" w:left="1985" w:header="720" w:footer="720" w:gutter="0"/>
           <w:cols w:space="720"/>
@@ -950,7 +952,7 @@
                     </pic:cNvPicPr>
                   </pic:nvPicPr>
                   <pic:blipFill>
-                    <a:blip r:embed="rId14">
+                    <a:blip r:embed="rId13">
                       <a:extLst>
                         <a:ext uri="{28A0092B-C50C-407E-A947-70E740481C1C}">
                           <a14:useLocalDpi xmlns:a14="http://schemas.microsoft.com/office/drawing/2010/main" val="0"/>
@@ -1563,7 +1565,7 @@
           <w:lang w:val="vi-VN"/>
         </w:rPr>
       </w:pPr>
-      <w:bookmarkStart w:id="0" w:name="_Toc53736151"/>
+      <w:bookmarkStart w:id="1" w:name="_Toc53736151"/>
       <w:r>
         <w:rPr>
           <w:lang w:val="vi-VN"/>
@@ -1571,7 +1573,7 @@
         <w:lastRenderedPageBreak/>
         <w:t>LỜI CẢM ƠN</w:t>
       </w:r>
-      <w:bookmarkEnd w:id="0"/>
+      <w:bookmarkEnd w:id="1"/>
     </w:p>
     <w:p>
       <w:pPr>
@@ -1666,7 +1668,7 @@
           <w:lang w:val="vi-VN"/>
         </w:rPr>
         <w:sectPr>
-          <w:headerReference w:type="default" r:id="rId15"/>
+          <w:headerReference w:type="default" r:id="rId14"/>
           <w:pgSz w:w="12240" w:h="15840"/>
           <w:pgMar w:top="1985" w:right="1134" w:bottom="1701" w:left="1985" w:header="720" w:footer="720" w:gutter="0"/>
           <w:pgNumType w:fmt="lowerRoman" w:start="1"/>
@@ -1680,12 +1682,12 @@
         <w:pStyle w:val="Chng"/>
         <w:jc w:val="center"/>
       </w:pPr>
-      <w:bookmarkStart w:id="1" w:name="_Toc53736152"/>
+      <w:bookmarkStart w:id="2" w:name="_Toc53736152"/>
       <w:r>
         <w:lastRenderedPageBreak/>
         <w:t>MỤC LỤC</w:t>
       </w:r>
-      <w:bookmarkEnd w:id="1"/>
+      <w:bookmarkEnd w:id="2"/>
     </w:p>
     <w:p>
       <w:pPr>
@@ -2264,14 +2266,14 @@
         </w:rPr>
         <w:fldChar w:fldCharType="end"/>
       </w:r>
-      <w:bookmarkStart w:id="2" w:name="_Toc56590582"/>
+      <w:bookmarkStart w:id="3" w:name="_Toc56590582"/>
       <w:r>
         <w:t xml:space="preserve"> </w:t>
       </w:r>
       <w:r>
         <w:t>DANH MỤC CÁC BẢNG BIỂU, HÌNH VẼ, ĐỒ THỊ</w:t>
       </w:r>
-      <w:bookmarkEnd w:id="2"/>
+      <w:bookmarkEnd w:id="3"/>
     </w:p>
     <w:p>
       <w:pPr>
@@ -2302,8 +2304,6 @@
           <w:sz w:val="28"/>
         </w:rPr>
       </w:pPr>
-      <w:bookmarkStart w:id="3" w:name="_GoBack"/>
-      <w:bookmarkEnd w:id="3"/>
     </w:p>
     <w:p>
       <w:pPr>
@@ -4608,27 +4608,14 @@
       <w:r>
         <w:t xml:space="preserve">Bảng </w:t>
       </w:r>
-      <w:r>
-        <w:fldChar w:fldCharType="begin"/>
-      </w:r>
-      <w:r>
-        <w:instrText xml:space="preserve"> SEQ Bảng \* ARABIC </w:instrText>
-      </w:r>
-      <w:r>
-        <w:fldChar w:fldCharType="separate"/>
-      </w:r>
-      <w:r>
-        <w:rPr>
-          <w:noProof/>
-        </w:rPr>
-        <w:t>1</w:t>
-      </w:r>
-      <w:r>
-        <w:rPr>
-          <w:noProof/>
-        </w:rPr>
-        <w:fldChar w:fldCharType="end"/>
-      </w:r>
+      <w:fldSimple w:instr=" SEQ Bảng \* ARABIC ">
+        <w:r>
+          <w:rPr>
+            <w:noProof/>
+          </w:rPr>
+          <w:t>1</w:t>
+        </w:r>
+      </w:fldSimple>
       <w:r>
         <w:t xml:space="preserve"> </w:t>
       </w:r>
@@ -7528,27 +7515,14 @@
       <w:r>
         <w:t xml:space="preserve">Bảng </w:t>
       </w:r>
-      <w:r>
-        <w:fldChar w:fldCharType="begin"/>
-      </w:r>
-      <w:r>
-        <w:instrText xml:space="preserve"> SEQ Bảng \* ARABIC </w:instrText>
-      </w:r>
-      <w:r>
-        <w:fldChar w:fldCharType="separate"/>
-      </w:r>
-      <w:r>
-        <w:rPr>
-          <w:noProof/>
-        </w:rPr>
-        <w:t>2</w:t>
-      </w:r>
-      <w:r>
-        <w:rPr>
-          <w:noProof/>
-        </w:rPr>
-        <w:fldChar w:fldCharType="end"/>
-      </w:r>
+      <w:fldSimple w:instr=" SEQ Bảng \* ARABIC ">
+        <w:r>
+          <w:rPr>
+            <w:noProof/>
+          </w:rPr>
+          <w:t>2</w:t>
+        </w:r>
+      </w:fldSimple>
       <w:r>
         <w:t xml:space="preserve"> Các tác nhân trong hệ thống</w:t>
       </w:r>
@@ -10130,7 +10104,7 @@
                     <pic:cNvPicPr/>
                   </pic:nvPicPr>
                   <pic:blipFill>
-                    <a:blip r:embed="rId16" cstate="print">
+                    <a:blip r:embed="rId15" cstate="print">
                       <a:extLst>
                         <a:ext uri="{28A0092B-C50C-407E-A947-70E740481C1C}">
                           <a14:useLocalDpi xmlns:a14="http://schemas.microsoft.com/office/drawing/2010/main" val="0"/>
@@ -17740,27 +17714,14 @@
       <w:r>
         <w:t xml:space="preserve">Bảng </w:t>
       </w:r>
-      <w:r>
-        <w:fldChar w:fldCharType="begin"/>
-      </w:r>
-      <w:r>
-        <w:instrText xml:space="preserve"> SEQ Bảng \* ARABIC </w:instrText>
-      </w:r>
-      <w:r>
-        <w:fldChar w:fldCharType="separate"/>
-      </w:r>
-      <w:r>
-        <w:rPr>
-          <w:noProof/>
-        </w:rPr>
-        <w:t>3</w:t>
-      </w:r>
-      <w:r>
-        <w:rPr>
-          <w:noProof/>
-        </w:rPr>
-        <w:fldChar w:fldCharType="end"/>
-      </w:r>
+      <w:fldSimple w:instr=" SEQ Bảng \* ARABIC ">
+        <w:r>
+          <w:rPr>
+            <w:noProof/>
+          </w:rPr>
+          <w:t>3</w:t>
+        </w:r>
+      </w:fldSimple>
       <w:r>
         <w:t xml:space="preserve"> </w:t>
       </w:r>
@@ -22339,27 +22300,14 @@
         <w:lastRenderedPageBreak/>
         <w:t xml:space="preserve">Bảng </w:t>
       </w:r>
-      <w:r>
-        <w:fldChar w:fldCharType="begin"/>
-      </w:r>
-      <w:r>
-        <w:instrText xml:space="preserve"> SEQ Bảng \* ARABIC </w:instrText>
-      </w:r>
-      <w:r>
-        <w:fldChar w:fldCharType="separate"/>
-      </w:r>
-      <w:r>
-        <w:rPr>
-          <w:noProof/>
-        </w:rPr>
-        <w:t>4</w:t>
-      </w:r>
-      <w:r>
-        <w:rPr>
-          <w:noProof/>
-        </w:rPr>
-        <w:fldChar w:fldCharType="end"/>
-      </w:r>
+      <w:fldSimple w:instr=" SEQ Bảng \* ARABIC ">
+        <w:r>
+          <w:rPr>
+            <w:noProof/>
+          </w:rPr>
+          <w:t>4</w:t>
+        </w:r>
+      </w:fldSimple>
       <w:r>
         <w:t xml:space="preserve"> </w:t>
       </w:r>
@@ -23815,27 +23763,14 @@
       <w:r>
         <w:t xml:space="preserve">Bảng </w:t>
       </w:r>
-      <w:r>
-        <w:fldChar w:fldCharType="begin"/>
-      </w:r>
-      <w:r>
-        <w:instrText xml:space="preserve"> SEQ Bảng \* ARABIC </w:instrText>
-      </w:r>
-      <w:r>
-        <w:fldChar w:fldCharType="separate"/>
-      </w:r>
-      <w:r>
-        <w:rPr>
-          <w:noProof/>
-        </w:rPr>
-        <w:t>5</w:t>
-      </w:r>
-      <w:r>
-        <w:rPr>
-          <w:noProof/>
-        </w:rPr>
-        <w:fldChar w:fldCharType="end"/>
-      </w:r>
+      <w:fldSimple w:instr=" SEQ Bảng \* ARABIC ">
+        <w:r>
+          <w:rPr>
+            <w:noProof/>
+          </w:rPr>
+          <w:t>5</w:t>
+        </w:r>
+      </w:fldSimple>
       <w:r>
         <w:t xml:space="preserve"> </w:t>
       </w:r>
@@ -35191,7 +35126,7 @@
       </w:r>
     </w:p>
     <w:sectPr>
-      <w:headerReference w:type="default" r:id="rId17"/>
+      <w:headerReference w:type="default" r:id="rId16"/>
       <w:pgSz w:w="12240" w:h="15840"/>
       <w:pgMar w:top="1985" w:right="1134" w:bottom="1701" w:left="1985" w:header="720" w:footer="720" w:gutter="0"/>
       <w:pgNumType w:start="1"/>
@@ -35203,7 +35138,7 @@
 </file>
 
 <file path=word/endnotes.xml><?xml version="1.0" encoding="utf-8"?>
-<w:endnotes xmlns:wpc="http://schemas.microsoft.com/office/word/2010/wordprocessingCanvas" xmlns:mc="http://schemas.openxmlformats.org/markup-compatibility/2006" xmlns:o="urn:schemas-microsoft-com:office:office" xmlns:r="http://schemas.openxmlformats.org/officeDocument/2006/relationships" xmlns:m="http://schemas.openxmlformats.org/officeDocument/2006/math" xmlns:v="urn:schemas-microsoft-com:vml" xmlns:wp14="http://schemas.microsoft.com/office/word/2010/wordprocessingDrawing" xmlns:wp="http://schemas.openxmlformats.org/drawingml/2006/wordprocessingDrawing" xmlns:w10="urn:schemas-microsoft-com:office:word" xmlns:w="http://schemas.openxmlformats.org/wordprocessingml/2006/main" xmlns:w14="http://schemas.microsoft.com/office/word/2010/wordml" xmlns:wpg="http://schemas.microsoft.com/office/word/2010/wordprocessingGroup" xmlns:wpi="http://schemas.microsoft.com/office/word/2010/wordprocessingInk" xmlns:wne="http://schemas.microsoft.com/office/word/2006/wordml" xmlns:wps="http://schemas.microsoft.com/office/word/2010/wordprocessingShape" mc:Ignorable="w14 wp14">
+<w:endnotes xmlns:wpc="http://schemas.microsoft.com/office/word/2010/wordprocessingCanvas" xmlns:mc="http://schemas.openxmlformats.org/markup-compatibility/2006" xmlns:o="urn:schemas-microsoft-com:office:office" xmlns:r="http://schemas.openxmlformats.org/officeDocument/2006/relationships" xmlns:m="http://schemas.openxmlformats.org/officeDocument/2006/math" xmlns:v="urn:schemas-microsoft-com:vml" xmlns:wp14="http://schemas.microsoft.com/office/word/2010/wordprocessingDrawing" xmlns:wp="http://schemas.openxmlformats.org/drawingml/2006/wordprocessingDrawing" xmlns:w10="urn:schemas-microsoft-com:office:word" xmlns:w="http://schemas.openxmlformats.org/wordprocessingml/2006/main" xmlns:w14="http://schemas.microsoft.com/office/word/2010/wordml" xmlns:w15="http://schemas.microsoft.com/office/word/2012/wordml" xmlns:wpg="http://schemas.microsoft.com/office/word/2010/wordprocessingGroup" xmlns:wpi="http://schemas.microsoft.com/office/word/2010/wordprocessingInk" xmlns:wne="http://schemas.microsoft.com/office/word/2006/wordml" xmlns:wps="http://schemas.microsoft.com/office/word/2010/wordprocessingShape" mc:Ignorable="w14 w15 wp14">
   <w:endnote w:type="separator" w:id="-1">
     <w:p>
       <w:r>
@@ -35222,7 +35157,7 @@
 </file>
 
 <file path=word/footnotes.xml><?xml version="1.0" encoding="utf-8"?>
-<w:footnotes xmlns:wpc="http://schemas.microsoft.com/office/word/2010/wordprocessingCanvas" xmlns:mc="http://schemas.openxmlformats.org/markup-compatibility/2006" xmlns:o="urn:schemas-microsoft-com:office:office" xmlns:r="http://schemas.openxmlformats.org/officeDocument/2006/relationships" xmlns:m="http://schemas.openxmlformats.org/officeDocument/2006/math" xmlns:v="urn:schemas-microsoft-com:vml" xmlns:wp14="http://schemas.microsoft.com/office/word/2010/wordprocessingDrawing" xmlns:wp="http://schemas.openxmlformats.org/drawingml/2006/wordprocessingDrawing" xmlns:w10="urn:schemas-microsoft-com:office:word" xmlns:w="http://schemas.openxmlformats.org/wordprocessingml/2006/main" xmlns:w14="http://schemas.microsoft.com/office/word/2010/wordml" xmlns:wpg="http://schemas.microsoft.com/office/word/2010/wordprocessingGroup" xmlns:wpi="http://schemas.microsoft.com/office/word/2010/wordprocessingInk" xmlns:wne="http://schemas.microsoft.com/office/word/2006/wordml" xmlns:wps="http://schemas.microsoft.com/office/word/2010/wordprocessingShape" mc:Ignorable="w14 wp14">
+<w:footnotes xmlns:wpc="http://schemas.microsoft.com/office/word/2010/wordprocessingCanvas" xmlns:mc="http://schemas.openxmlformats.org/markup-compatibility/2006" xmlns:o="urn:schemas-microsoft-com:office:office" xmlns:r="http://schemas.openxmlformats.org/officeDocument/2006/relationships" xmlns:m="http://schemas.openxmlformats.org/officeDocument/2006/math" xmlns:v="urn:schemas-microsoft-com:vml" xmlns:wp14="http://schemas.microsoft.com/office/word/2010/wordprocessingDrawing" xmlns:wp="http://schemas.openxmlformats.org/drawingml/2006/wordprocessingDrawing" xmlns:w10="urn:schemas-microsoft-com:office:word" xmlns:w="http://schemas.openxmlformats.org/wordprocessingml/2006/main" xmlns:w14="http://schemas.microsoft.com/office/word/2010/wordml" xmlns:w15="http://schemas.microsoft.com/office/word/2012/wordml" xmlns:wpg="http://schemas.microsoft.com/office/word/2010/wordprocessingGroup" xmlns:wpi="http://schemas.microsoft.com/office/word/2010/wordprocessingInk" xmlns:wne="http://schemas.microsoft.com/office/word/2006/wordml" xmlns:wps="http://schemas.microsoft.com/office/word/2010/wordprocessingShape" mc:Ignorable="w14 w15 wp14">
   <w:footnote w:type="separator" w:id="-1">
     <w:p>
       <w:r>
@@ -35241,7 +35176,7 @@
 </file>
 
 <file path=word/header1.xml><?xml version="1.0" encoding="utf-8"?>
-<w:hdr xmlns:wpc="http://schemas.microsoft.com/office/word/2010/wordprocessingCanvas" xmlns:mc="http://schemas.openxmlformats.org/markup-compatibility/2006" xmlns:o="urn:schemas-microsoft-com:office:office" xmlns:r="http://schemas.openxmlformats.org/officeDocument/2006/relationships" xmlns:m="http://schemas.openxmlformats.org/officeDocument/2006/math" xmlns:v="urn:schemas-microsoft-com:vml" xmlns:wp14="http://schemas.microsoft.com/office/word/2010/wordprocessingDrawing" xmlns:wp="http://schemas.openxmlformats.org/drawingml/2006/wordprocessingDrawing" xmlns:w10="urn:schemas-microsoft-com:office:word" xmlns:w="http://schemas.openxmlformats.org/wordprocessingml/2006/main" xmlns:w14="http://schemas.microsoft.com/office/word/2010/wordml" xmlns:wpg="http://schemas.microsoft.com/office/word/2010/wordprocessingGroup" xmlns:wpi="http://schemas.microsoft.com/office/word/2010/wordprocessingInk" xmlns:wne="http://schemas.microsoft.com/office/word/2006/wordml" xmlns:wps="http://schemas.microsoft.com/office/word/2010/wordprocessingShape" mc:Ignorable="w14 wp14">
+<w:hdr xmlns:wpc="http://schemas.microsoft.com/office/word/2010/wordprocessingCanvas" xmlns:mc="http://schemas.openxmlformats.org/markup-compatibility/2006" xmlns:o="urn:schemas-microsoft-com:office:office" xmlns:r="http://schemas.openxmlformats.org/officeDocument/2006/relationships" xmlns:m="http://schemas.openxmlformats.org/officeDocument/2006/math" xmlns:v="urn:schemas-microsoft-com:vml" xmlns:wp14="http://schemas.microsoft.com/office/word/2010/wordprocessingDrawing" xmlns:wp="http://schemas.openxmlformats.org/drawingml/2006/wordprocessingDrawing" xmlns:w10="urn:schemas-microsoft-com:office:word" xmlns:w="http://schemas.openxmlformats.org/wordprocessingml/2006/main" xmlns:w14="http://schemas.microsoft.com/office/word/2010/wordml" xmlns:w15="http://schemas.microsoft.com/office/word/2012/wordml" xmlns:wpg="http://schemas.microsoft.com/office/word/2010/wordprocessingGroup" xmlns:wpi="http://schemas.microsoft.com/office/word/2010/wordprocessingInk" xmlns:wne="http://schemas.microsoft.com/office/word/2006/wordml" xmlns:wps="http://schemas.microsoft.com/office/word/2010/wordprocessingShape" mc:Ignorable="w14 w15 wp14">
   <w:p>
     <w:pPr>
       <w:pStyle w:val="Header"/>
@@ -35257,7 +35192,7 @@
 </file>
 
 <file path=word/header2.xml><?xml version="1.0" encoding="utf-8"?>
-<w:hdr xmlns:wpc="http://schemas.microsoft.com/office/word/2010/wordprocessingCanvas" xmlns:mc="http://schemas.openxmlformats.org/markup-compatibility/2006" xmlns:o="urn:schemas-microsoft-com:office:office" xmlns:r="http://schemas.openxmlformats.org/officeDocument/2006/relationships" xmlns:m="http://schemas.openxmlformats.org/officeDocument/2006/math" xmlns:v="urn:schemas-microsoft-com:vml" xmlns:wp14="http://schemas.microsoft.com/office/word/2010/wordprocessingDrawing" xmlns:wp="http://schemas.openxmlformats.org/drawingml/2006/wordprocessingDrawing" xmlns:w10="urn:schemas-microsoft-com:office:word" xmlns:w="http://schemas.openxmlformats.org/wordprocessingml/2006/main" xmlns:w14="http://schemas.microsoft.com/office/word/2010/wordml" xmlns:wpg="http://schemas.microsoft.com/office/word/2010/wordprocessingGroup" xmlns:wpi="http://schemas.microsoft.com/office/word/2010/wordprocessingInk" xmlns:wne="http://schemas.microsoft.com/office/word/2006/wordml" xmlns:wps="http://schemas.microsoft.com/office/word/2010/wordprocessingShape" mc:Ignorable="w14 wp14">
+<w:hdr xmlns:wpc="http://schemas.microsoft.com/office/word/2010/wordprocessingCanvas" xmlns:mc="http://schemas.openxmlformats.org/markup-compatibility/2006" xmlns:o="urn:schemas-microsoft-com:office:office" xmlns:r="http://schemas.openxmlformats.org/officeDocument/2006/relationships" xmlns:m="http://schemas.openxmlformats.org/officeDocument/2006/math" xmlns:v="urn:schemas-microsoft-com:vml" xmlns:wp14="http://schemas.microsoft.com/office/word/2010/wordprocessingDrawing" xmlns:wp="http://schemas.openxmlformats.org/drawingml/2006/wordprocessingDrawing" xmlns:w10="urn:schemas-microsoft-com:office:word" xmlns:w="http://schemas.openxmlformats.org/wordprocessingml/2006/main" xmlns:w14="http://schemas.microsoft.com/office/word/2010/wordml" xmlns:w15="http://schemas.microsoft.com/office/word/2012/wordml" xmlns:wpg="http://schemas.microsoft.com/office/word/2010/wordprocessingGroup" xmlns:wpi="http://schemas.microsoft.com/office/word/2010/wordprocessingInk" xmlns:wne="http://schemas.microsoft.com/office/word/2006/wordml" xmlns:wps="http://schemas.microsoft.com/office/word/2010/wordprocessingShape" mc:Ignorable="w14 w15 wp14">
   <w:sdt>
     <w:sdtPr>
       <w:id w:val="1901097785"/>
@@ -35310,7 +35245,7 @@
 </file>
 
 <file path=word/header3.xml><?xml version="1.0" encoding="utf-8"?>
-<w:hdr xmlns:wpc="http://schemas.microsoft.com/office/word/2010/wordprocessingCanvas" xmlns:mc="http://schemas.openxmlformats.org/markup-compatibility/2006" xmlns:o="urn:schemas-microsoft-com:office:office" xmlns:r="http://schemas.openxmlformats.org/officeDocument/2006/relationships" xmlns:m="http://schemas.openxmlformats.org/officeDocument/2006/math" xmlns:v="urn:schemas-microsoft-com:vml" xmlns:wp14="http://schemas.microsoft.com/office/word/2010/wordprocessingDrawing" xmlns:wp="http://schemas.openxmlformats.org/drawingml/2006/wordprocessingDrawing" xmlns:w10="urn:schemas-microsoft-com:office:word" xmlns:w="http://schemas.openxmlformats.org/wordprocessingml/2006/main" xmlns:w14="http://schemas.microsoft.com/office/word/2010/wordml" xmlns:wpg="http://schemas.microsoft.com/office/word/2010/wordprocessingGroup" xmlns:wpi="http://schemas.microsoft.com/office/word/2010/wordprocessingInk" xmlns:wne="http://schemas.microsoft.com/office/word/2006/wordml" xmlns:wps="http://schemas.microsoft.com/office/word/2010/wordprocessingShape" mc:Ignorable="w14 wp14">
+<w:hdr xmlns:wpc="http://schemas.microsoft.com/office/word/2010/wordprocessingCanvas" xmlns:mc="http://schemas.openxmlformats.org/markup-compatibility/2006" xmlns:o="urn:schemas-microsoft-com:office:office" xmlns:r="http://schemas.openxmlformats.org/officeDocument/2006/relationships" xmlns:m="http://schemas.openxmlformats.org/officeDocument/2006/math" xmlns:v="urn:schemas-microsoft-com:vml" xmlns:wp14="http://schemas.microsoft.com/office/word/2010/wordprocessingDrawing" xmlns:wp="http://schemas.openxmlformats.org/drawingml/2006/wordprocessingDrawing" xmlns:w10="urn:schemas-microsoft-com:office:word" xmlns:w="http://schemas.openxmlformats.org/wordprocessingml/2006/main" xmlns:w14="http://schemas.microsoft.com/office/word/2010/wordml" xmlns:w15="http://schemas.microsoft.com/office/word/2012/wordml" xmlns:wpg="http://schemas.microsoft.com/office/word/2010/wordprocessingGroup" xmlns:wpi="http://schemas.microsoft.com/office/word/2010/wordprocessingInk" xmlns:wne="http://schemas.microsoft.com/office/word/2006/wordml" xmlns:wps="http://schemas.microsoft.com/office/word/2010/wordprocessingShape" mc:Ignorable="w14 w15 wp14">
   <w:sdt>
     <w:sdtPr>
       <w:id w:val="-475520606"/>
@@ -35343,7 +35278,7 @@
           <w:rPr>
             <w:noProof/>
           </w:rPr>
-          <w:t>2</w:t>
+          <w:t>18</w:t>
         </w:r>
         <w:r>
           <w:rPr>
@@ -35363,8 +35298,8 @@
 </file>
 
 <file path=word/numbering.xml><?xml version="1.0" encoding="utf-8"?>
-<w:numbering xmlns:wpc="http://schemas.microsoft.com/office/word/2010/wordprocessingCanvas" xmlns:mc="http://schemas.openxmlformats.org/markup-compatibility/2006" xmlns:o="urn:schemas-microsoft-com:office:office" xmlns:r="http://schemas.openxmlformats.org/officeDocument/2006/relationships" xmlns:m="http://schemas.openxmlformats.org/officeDocument/2006/math" xmlns:v="urn:schemas-microsoft-com:vml" xmlns:wp14="http://schemas.microsoft.com/office/word/2010/wordprocessingDrawing" xmlns:wp="http://schemas.openxmlformats.org/drawingml/2006/wordprocessingDrawing" xmlns:w10="urn:schemas-microsoft-com:office:word" xmlns:w="http://schemas.openxmlformats.org/wordprocessingml/2006/main" xmlns:w14="http://schemas.microsoft.com/office/word/2010/wordml" xmlns:wpg="http://schemas.microsoft.com/office/word/2010/wordprocessingGroup" xmlns:wpi="http://schemas.microsoft.com/office/word/2010/wordprocessingInk" xmlns:wne="http://schemas.microsoft.com/office/word/2006/wordml" xmlns:wps="http://schemas.microsoft.com/office/word/2010/wordprocessingShape" mc:Ignorable="w14 wp14">
-  <w:abstractNum w:abstractNumId="0">
+<w:numbering xmlns:wpc="http://schemas.microsoft.com/office/word/2010/wordprocessingCanvas" xmlns:mc="http://schemas.openxmlformats.org/markup-compatibility/2006" xmlns:o="urn:schemas-microsoft-com:office:office" xmlns:r="http://schemas.openxmlformats.org/officeDocument/2006/relationships" xmlns:m="http://schemas.openxmlformats.org/officeDocument/2006/math" xmlns:v="urn:schemas-microsoft-com:vml" xmlns:wp14="http://schemas.microsoft.com/office/word/2010/wordprocessingDrawing" xmlns:wp="http://schemas.openxmlformats.org/drawingml/2006/wordprocessingDrawing" xmlns:w10="urn:schemas-microsoft-com:office:word" xmlns:w="http://schemas.openxmlformats.org/wordprocessingml/2006/main" xmlns:w14="http://schemas.microsoft.com/office/word/2010/wordml" xmlns:w15="http://schemas.microsoft.com/office/word/2012/wordml" xmlns:wpg="http://schemas.microsoft.com/office/word/2010/wordprocessingGroup" xmlns:wpi="http://schemas.microsoft.com/office/word/2010/wordprocessingInk" xmlns:wne="http://schemas.microsoft.com/office/word/2006/wordml" xmlns:wps="http://schemas.microsoft.com/office/word/2010/wordprocessingShape" mc:Ignorable="w14 w15 wp14">
+  <w:abstractNum w:abstractNumId="0" w15:restartNumberingAfterBreak="0">
     <w:nsid w:val="027A3388"/>
     <w:multiLevelType w:val="hybridMultilevel"/>
     <w:tmpl w:val="E30852F2"/>
@@ -35455,7 +35390,7 @@
       </w:pPr>
     </w:lvl>
   </w:abstractNum>
-  <w:abstractNum w:abstractNumId="1">
+  <w:abstractNum w:abstractNumId="1" w15:restartNumberingAfterBreak="0">
     <w:nsid w:val="030758DE"/>
     <w:multiLevelType w:val="hybridMultilevel"/>
     <w:tmpl w:val="F2B00010"/>
@@ -35568,7 +35503,7 @@
       </w:rPr>
     </w:lvl>
   </w:abstractNum>
-  <w:abstractNum w:abstractNumId="2">
+  <w:abstractNum w:abstractNumId="2" w15:restartNumberingAfterBreak="0">
     <w:nsid w:val="03DA62E3"/>
     <w:multiLevelType w:val="hybridMultilevel"/>
     <w:tmpl w:val="CD8AC5EA"/>
@@ -35681,7 +35616,7 @@
       </w:rPr>
     </w:lvl>
   </w:abstractNum>
-  <w:abstractNum w:abstractNumId="3">
+  <w:abstractNum w:abstractNumId="3" w15:restartNumberingAfterBreak="0">
     <w:nsid w:val="058C6D2D"/>
     <w:multiLevelType w:val="hybridMultilevel"/>
     <w:tmpl w:val="DDDCD20C"/>
@@ -35799,7 +35734,7 @@
       </w:pPr>
     </w:lvl>
   </w:abstractNum>
-  <w:abstractNum w:abstractNumId="4">
+  <w:abstractNum w:abstractNumId="4" w15:restartNumberingAfterBreak="0">
     <w:nsid w:val="05B657DB"/>
     <w:multiLevelType w:val="hybridMultilevel"/>
     <w:tmpl w:val="5BD8026A"/>
@@ -35912,7 +35847,7 @@
       </w:rPr>
     </w:lvl>
   </w:abstractNum>
-  <w:abstractNum w:abstractNumId="5">
+  <w:abstractNum w:abstractNumId="5" w15:restartNumberingAfterBreak="0">
     <w:nsid w:val="0A4824B7"/>
     <w:multiLevelType w:val="hybridMultilevel"/>
     <w:tmpl w:val="69F65902"/>
@@ -36025,7 +35960,7 @@
       </w:rPr>
     </w:lvl>
   </w:abstractNum>
-  <w:abstractNum w:abstractNumId="6">
+  <w:abstractNum w:abstractNumId="6" w15:restartNumberingAfterBreak="0">
     <w:nsid w:val="0C6A5E2C"/>
     <w:multiLevelType w:val="hybridMultilevel"/>
     <w:tmpl w:val="D6EEFA9E"/>
@@ -36138,7 +36073,7 @@
       </w:rPr>
     </w:lvl>
   </w:abstractNum>
-  <w:abstractNum w:abstractNumId="7">
+  <w:abstractNum w:abstractNumId="7" w15:restartNumberingAfterBreak="0">
     <w:nsid w:val="0F875B8C"/>
     <w:multiLevelType w:val="hybridMultilevel"/>
     <w:tmpl w:val="688C43C4"/>
@@ -36251,7 +36186,7 @@
       </w:rPr>
     </w:lvl>
   </w:abstractNum>
-  <w:abstractNum w:abstractNumId="8">
+  <w:abstractNum w:abstractNumId="8" w15:restartNumberingAfterBreak="0">
     <w:nsid w:val="11DA1D51"/>
     <w:multiLevelType w:val="hybridMultilevel"/>
     <w:tmpl w:val="C4A45AE6"/>
@@ -36364,7 +36299,7 @@
       </w:rPr>
     </w:lvl>
   </w:abstractNum>
-  <w:abstractNum w:abstractNumId="9">
+  <w:abstractNum w:abstractNumId="9" w15:restartNumberingAfterBreak="0">
     <w:nsid w:val="1A5846B0"/>
     <w:multiLevelType w:val="hybridMultilevel"/>
     <w:tmpl w:val="E30852F2"/>
@@ -36455,7 +36390,7 @@
       </w:pPr>
     </w:lvl>
   </w:abstractNum>
-  <w:abstractNum w:abstractNumId="10">
+  <w:abstractNum w:abstractNumId="10" w15:restartNumberingAfterBreak="0">
     <w:nsid w:val="1B7F1AA1"/>
     <w:multiLevelType w:val="hybridMultilevel"/>
     <w:tmpl w:val="8E70FAE6"/>
@@ -36568,7 +36503,7 @@
       </w:rPr>
     </w:lvl>
   </w:abstractNum>
-  <w:abstractNum w:abstractNumId="11">
+  <w:abstractNum w:abstractNumId="11" w15:restartNumberingAfterBreak="0">
     <w:nsid w:val="227644D8"/>
     <w:multiLevelType w:val="hybridMultilevel"/>
     <w:tmpl w:val="8548B970"/>
@@ -36681,7 +36616,7 @@
       </w:rPr>
     </w:lvl>
   </w:abstractNum>
-  <w:abstractNum w:abstractNumId="12">
+  <w:abstractNum w:abstractNumId="12" w15:restartNumberingAfterBreak="0">
     <w:nsid w:val="2EBA4215"/>
     <w:multiLevelType w:val="hybridMultilevel"/>
     <w:tmpl w:val="CAC69A06"/>
@@ -36794,7 +36729,7 @@
       </w:rPr>
     </w:lvl>
   </w:abstractNum>
-  <w:abstractNum w:abstractNumId="13">
+  <w:abstractNum w:abstractNumId="13" w15:restartNumberingAfterBreak="0">
     <w:nsid w:val="39CD232F"/>
     <w:multiLevelType w:val="multilevel"/>
     <w:tmpl w:val="181AED22"/>
@@ -36943,7 +36878,7 @@
       </w:rPr>
     </w:lvl>
   </w:abstractNum>
-  <w:abstractNum w:abstractNumId="14">
+  <w:abstractNum w:abstractNumId="14" w15:restartNumberingAfterBreak="0">
     <w:nsid w:val="51824115"/>
     <w:multiLevelType w:val="multilevel"/>
     <w:tmpl w:val="24ECEE0A"/>
@@ -37056,7 +36991,7 @@
       </w:rPr>
     </w:lvl>
   </w:abstractNum>
-  <w:abstractNum w:abstractNumId="15">
+  <w:abstractNum w:abstractNumId="15" w15:restartNumberingAfterBreak="0">
     <w:nsid w:val="51AB66C8"/>
     <w:multiLevelType w:val="hybridMultilevel"/>
     <w:tmpl w:val="9118B95E"/>
@@ -37145,7 +37080,7 @@
       </w:pPr>
     </w:lvl>
   </w:abstractNum>
-  <w:abstractNum w:abstractNumId="16">
+  <w:abstractNum w:abstractNumId="16" w15:restartNumberingAfterBreak="0">
     <w:nsid w:val="542D1CC4"/>
     <w:multiLevelType w:val="hybridMultilevel"/>
     <w:tmpl w:val="69B81054"/>
@@ -37258,7 +37193,7 @@
       </w:rPr>
     </w:lvl>
   </w:abstractNum>
-  <w:abstractNum w:abstractNumId="17">
+  <w:abstractNum w:abstractNumId="17" w15:restartNumberingAfterBreak="0">
     <w:nsid w:val="592F22FF"/>
     <w:multiLevelType w:val="hybridMultilevel"/>
     <w:tmpl w:val="E30852F2"/>
@@ -37349,7 +37284,7 @@
       </w:pPr>
     </w:lvl>
   </w:abstractNum>
-  <w:abstractNum w:abstractNumId="18">
+  <w:abstractNum w:abstractNumId="18" w15:restartNumberingAfterBreak="0">
     <w:nsid w:val="5B102BDE"/>
     <w:multiLevelType w:val="hybridMultilevel"/>
     <w:tmpl w:val="4590249A"/>
@@ -37462,7 +37397,7 @@
       </w:rPr>
     </w:lvl>
   </w:abstractNum>
-  <w:abstractNum w:abstractNumId="19">
+  <w:abstractNum w:abstractNumId="19" w15:restartNumberingAfterBreak="0">
     <w:nsid w:val="66BA4732"/>
     <w:multiLevelType w:val="hybridMultilevel"/>
     <w:tmpl w:val="9C70E27C"/>
@@ -37551,7 +37486,7 @@
       </w:pPr>
     </w:lvl>
   </w:abstractNum>
-  <w:abstractNum w:abstractNumId="20">
+  <w:abstractNum w:abstractNumId="20" w15:restartNumberingAfterBreak="0">
     <w:nsid w:val="71811F32"/>
     <w:multiLevelType w:val="hybridMultilevel"/>
     <w:tmpl w:val="07CA2C4E"/>
@@ -37664,7 +37599,7 @@
       </w:rPr>
     </w:lvl>
   </w:abstractNum>
-  <w:abstractNum w:abstractNumId="21">
+  <w:abstractNum w:abstractNumId="21" w15:restartNumberingAfterBreak="0">
     <w:nsid w:val="73A26B6B"/>
     <w:multiLevelType w:val="hybridMultilevel"/>
     <w:tmpl w:val="20AA5EC6"/>
@@ -37777,7 +37712,7 @@
       </w:rPr>
     </w:lvl>
   </w:abstractNum>
-  <w:abstractNum w:abstractNumId="22">
+  <w:abstractNum w:abstractNumId="22" w15:restartNumberingAfterBreak="0">
     <w:nsid w:val="79A33DFE"/>
     <w:multiLevelType w:val="hybridMultilevel"/>
     <w:tmpl w:val="10700184"/>
@@ -37890,7 +37825,7 @@
       </w:rPr>
     </w:lvl>
   </w:abstractNum>
-  <w:abstractNum w:abstractNumId="23">
+  <w:abstractNum w:abstractNumId="23" w15:restartNumberingAfterBreak="0">
     <w:nsid w:val="7B7762A8"/>
     <w:multiLevelType w:val="hybridMultilevel"/>
     <w:tmpl w:val="C1CE738C"/>
@@ -38055,7 +37990,7 @@
 </file>
 
 <file path=word/styles.xml><?xml version="1.0" encoding="utf-8"?>
-<w:styles xmlns:mc="http://schemas.openxmlformats.org/markup-compatibility/2006" xmlns:r="http://schemas.openxmlformats.org/officeDocument/2006/relationships" xmlns:w="http://schemas.openxmlformats.org/wordprocessingml/2006/main" xmlns:w14="http://schemas.microsoft.com/office/word/2010/wordml" mc:Ignorable="w14">
+<w:styles xmlns:mc="http://schemas.openxmlformats.org/markup-compatibility/2006" xmlns:r="http://schemas.openxmlformats.org/officeDocument/2006/relationships" xmlns:w="http://schemas.openxmlformats.org/wordprocessingml/2006/main" xmlns:w14="http://schemas.microsoft.com/office/word/2010/wordml" xmlns:w15="http://schemas.microsoft.com/office/word/2012/wordml" mc:Ignorable="w14 w15">
   <w:docDefaults>
     <w:rPrDefault>
       <w:rPr>
@@ -38071,146 +38006,378 @@
       </w:pPr>
     </w:pPrDefault>
   </w:docDefaults>
-  <w:latentStyles w:defLockedState="0" w:defUIPriority="99" w:defSemiHidden="1" w:defUnhideWhenUsed="1" w:defQFormat="0" w:count="267">
-    <w:lsdException w:name="Normal" w:semiHidden="0" w:uiPriority="0" w:unhideWhenUsed="0" w:qFormat="1"/>
-    <w:lsdException w:name="heading 1" w:semiHidden="0" w:uiPriority="9" w:unhideWhenUsed="0" w:qFormat="1"/>
-    <w:lsdException w:name="heading 2" w:uiPriority="9" w:qFormat="1"/>
-    <w:lsdException w:name="heading 3" w:uiPriority="9" w:qFormat="1"/>
-    <w:lsdException w:name="heading 4" w:uiPriority="9" w:qFormat="1"/>
-    <w:lsdException w:name="heading 5" w:uiPriority="9" w:qFormat="1"/>
-    <w:lsdException w:name="heading 6" w:uiPriority="9" w:qFormat="1"/>
-    <w:lsdException w:name="heading 7" w:uiPriority="9" w:qFormat="1"/>
-    <w:lsdException w:name="heading 8" w:uiPriority="9" w:qFormat="1"/>
-    <w:lsdException w:name="heading 9" w:uiPriority="9" w:qFormat="1"/>
-    <w:lsdException w:name="toc 1" w:uiPriority="39"/>
-    <w:lsdException w:name="toc 2" w:uiPriority="39"/>
-    <w:lsdException w:name="toc 3" w:uiPriority="39"/>
-    <w:lsdException w:name="toc 4" w:uiPriority="39"/>
-    <w:lsdException w:name="toc 5" w:uiPriority="39"/>
-    <w:lsdException w:name="toc 6" w:uiPriority="39"/>
-    <w:lsdException w:name="toc 7" w:uiPriority="39"/>
-    <w:lsdException w:name="toc 8" w:uiPriority="39"/>
-    <w:lsdException w:name="toc 9" w:uiPriority="39"/>
-    <w:lsdException w:name="annotation text" w:uiPriority="0"/>
-    <w:lsdException w:name="caption" w:uiPriority="35" w:qFormat="1"/>
-    <w:lsdException w:name="annotation reference" w:uiPriority="0"/>
-    <w:lsdException w:name="Title" w:semiHidden="0" w:uiPriority="10" w:unhideWhenUsed="0" w:qFormat="1"/>
-    <w:lsdException w:name="Default Paragraph Font" w:uiPriority="1"/>
-    <w:lsdException w:name="Subtitle" w:semiHidden="0" w:uiPriority="11" w:unhideWhenUsed="0"/>
-    <w:lsdException w:name="Strong" w:semiHidden="0" w:uiPriority="22" w:unhideWhenUsed="0" w:qFormat="1"/>
-    <w:lsdException w:name="Emphasis" w:semiHidden="0" w:uiPriority="20" w:unhideWhenUsed="0" w:qFormat="1"/>
+  <w:latentStyles w:defLockedState="0" w:defUIPriority="99" w:defSemiHidden="0" w:defUnhideWhenUsed="0" w:defQFormat="0" w:count="371">
+    <w:lsdException w:name="Normal" w:uiPriority="0" w:qFormat="1"/>
+    <w:lsdException w:name="heading 1" w:uiPriority="9" w:qFormat="1"/>
+    <w:lsdException w:name="heading 2" w:semiHidden="1" w:uiPriority="9" w:unhideWhenUsed="1" w:qFormat="1"/>
+    <w:lsdException w:name="heading 3" w:semiHidden="1" w:uiPriority="9" w:unhideWhenUsed="1" w:qFormat="1"/>
+    <w:lsdException w:name="heading 4" w:semiHidden="1" w:uiPriority="9" w:unhideWhenUsed="1" w:qFormat="1"/>
+    <w:lsdException w:name="heading 5" w:semiHidden="1" w:uiPriority="9" w:unhideWhenUsed="1" w:qFormat="1"/>
+    <w:lsdException w:name="heading 6" w:semiHidden="1" w:uiPriority="9" w:unhideWhenUsed="1" w:qFormat="1"/>
+    <w:lsdException w:name="heading 7" w:semiHidden="1" w:uiPriority="9" w:unhideWhenUsed="1" w:qFormat="1"/>
+    <w:lsdException w:name="heading 8" w:semiHidden="1" w:uiPriority="9" w:unhideWhenUsed="1" w:qFormat="1"/>
+    <w:lsdException w:name="heading 9" w:semiHidden="1" w:uiPriority="9" w:unhideWhenUsed="1" w:qFormat="1"/>
+    <w:lsdException w:name="index 1" w:semiHidden="1" w:unhideWhenUsed="1"/>
+    <w:lsdException w:name="index 2" w:semiHidden="1" w:unhideWhenUsed="1"/>
+    <w:lsdException w:name="index 3" w:semiHidden="1" w:unhideWhenUsed="1"/>
+    <w:lsdException w:name="index 4" w:semiHidden="1" w:unhideWhenUsed="1"/>
+    <w:lsdException w:name="index 5" w:semiHidden="1" w:unhideWhenUsed="1"/>
+    <w:lsdException w:name="index 6" w:semiHidden="1" w:unhideWhenUsed="1"/>
+    <w:lsdException w:name="index 7" w:semiHidden="1" w:unhideWhenUsed="1"/>
+    <w:lsdException w:name="index 8" w:semiHidden="1" w:unhideWhenUsed="1"/>
+    <w:lsdException w:name="index 9" w:semiHidden="1" w:unhideWhenUsed="1"/>
+    <w:lsdException w:name="toc 1" w:semiHidden="1" w:uiPriority="39" w:unhideWhenUsed="1"/>
+    <w:lsdException w:name="toc 2" w:semiHidden="1" w:uiPriority="39" w:unhideWhenUsed="1"/>
+    <w:lsdException w:name="toc 3" w:semiHidden="1" w:uiPriority="39" w:unhideWhenUsed="1"/>
+    <w:lsdException w:name="toc 4" w:semiHidden="1" w:uiPriority="39" w:unhideWhenUsed="1"/>
+    <w:lsdException w:name="toc 5" w:semiHidden="1" w:uiPriority="39" w:unhideWhenUsed="1"/>
+    <w:lsdException w:name="toc 6" w:semiHidden="1" w:uiPriority="39" w:unhideWhenUsed="1"/>
+    <w:lsdException w:name="toc 7" w:semiHidden="1" w:uiPriority="39" w:unhideWhenUsed="1"/>
+    <w:lsdException w:name="toc 8" w:semiHidden="1" w:uiPriority="39" w:unhideWhenUsed="1"/>
+    <w:lsdException w:name="toc 9" w:semiHidden="1" w:uiPriority="39" w:unhideWhenUsed="1"/>
+    <w:lsdException w:name="Normal Indent" w:semiHidden="1" w:unhideWhenUsed="1"/>
+    <w:lsdException w:name="footnote text" w:semiHidden="1" w:unhideWhenUsed="1"/>
+    <w:lsdException w:name="annotation text" w:semiHidden="1" w:uiPriority="0" w:unhideWhenUsed="1"/>
+    <w:lsdException w:name="header" w:semiHidden="1" w:unhideWhenUsed="1"/>
+    <w:lsdException w:name="footer" w:semiHidden="1" w:unhideWhenUsed="1"/>
+    <w:lsdException w:name="index heading" w:semiHidden="1" w:unhideWhenUsed="1"/>
+    <w:lsdException w:name="caption" w:semiHidden="1" w:uiPriority="35" w:unhideWhenUsed="1" w:qFormat="1"/>
+    <w:lsdException w:name="table of figures" w:semiHidden="1" w:unhideWhenUsed="1"/>
+    <w:lsdException w:name="envelope address" w:semiHidden="1" w:unhideWhenUsed="1"/>
+    <w:lsdException w:name="envelope return" w:semiHidden="1" w:unhideWhenUsed="1"/>
+    <w:lsdException w:name="footnote reference" w:semiHidden="1" w:unhideWhenUsed="1"/>
+    <w:lsdException w:name="annotation reference" w:semiHidden="1" w:uiPriority="0" w:unhideWhenUsed="1"/>
+    <w:lsdException w:name="line number" w:semiHidden="1" w:unhideWhenUsed="1"/>
+    <w:lsdException w:name="page number" w:semiHidden="1" w:unhideWhenUsed="1"/>
+    <w:lsdException w:name="endnote reference" w:semiHidden="1" w:unhideWhenUsed="1"/>
+    <w:lsdException w:name="endnote text" w:semiHidden="1" w:unhideWhenUsed="1"/>
+    <w:lsdException w:name="table of authorities" w:semiHidden="1" w:unhideWhenUsed="1"/>
+    <w:lsdException w:name="macro" w:semiHidden="1" w:unhideWhenUsed="1"/>
+    <w:lsdException w:name="toa heading" w:semiHidden="1" w:unhideWhenUsed="1"/>
+    <w:lsdException w:name="List" w:semiHidden="1" w:unhideWhenUsed="1"/>
+    <w:lsdException w:name="List Bullet" w:semiHidden="1" w:unhideWhenUsed="1"/>
+    <w:lsdException w:name="List Number" w:semiHidden="1" w:unhideWhenUsed="1"/>
+    <w:lsdException w:name="List 2" w:semiHidden="1" w:unhideWhenUsed="1"/>
+    <w:lsdException w:name="List 3" w:semiHidden="1" w:unhideWhenUsed="1"/>
+    <w:lsdException w:name="List 4" w:semiHidden="1" w:unhideWhenUsed="1"/>
+    <w:lsdException w:name="List 5" w:semiHidden="1" w:unhideWhenUsed="1"/>
+    <w:lsdException w:name="List Bullet 2" w:semiHidden="1" w:unhideWhenUsed="1"/>
+    <w:lsdException w:name="List Bullet 3" w:semiHidden="1" w:unhideWhenUsed="1"/>
+    <w:lsdException w:name="List Bullet 4" w:semiHidden="1" w:unhideWhenUsed="1"/>
+    <w:lsdException w:name="List Bullet 5" w:semiHidden="1" w:unhideWhenUsed="1"/>
+    <w:lsdException w:name="List Number 2" w:semiHidden="1" w:unhideWhenUsed="1"/>
+    <w:lsdException w:name="List Number 3" w:semiHidden="1" w:unhideWhenUsed="1"/>
+    <w:lsdException w:name="List Number 4" w:semiHidden="1" w:unhideWhenUsed="1"/>
+    <w:lsdException w:name="List Number 5" w:semiHidden="1" w:unhideWhenUsed="1"/>
+    <w:lsdException w:name="Title" w:uiPriority="10" w:qFormat="1"/>
+    <w:lsdException w:name="Closing" w:semiHidden="1" w:unhideWhenUsed="1"/>
+    <w:lsdException w:name="Signature" w:semiHidden="1" w:unhideWhenUsed="1"/>
+    <w:lsdException w:name="Default Paragraph Font" w:semiHidden="1" w:uiPriority="1" w:unhideWhenUsed="1"/>
+    <w:lsdException w:name="Body Text" w:semiHidden="1" w:unhideWhenUsed="1"/>
+    <w:lsdException w:name="Body Text Indent" w:semiHidden="1" w:unhideWhenUsed="1"/>
+    <w:lsdException w:name="List Continue" w:semiHidden="1" w:unhideWhenUsed="1"/>
+    <w:lsdException w:name="List Continue 2" w:semiHidden="1" w:unhideWhenUsed="1"/>
+    <w:lsdException w:name="List Continue 3" w:semiHidden="1" w:unhideWhenUsed="1"/>
+    <w:lsdException w:name="List Continue 4" w:semiHidden="1" w:unhideWhenUsed="1"/>
+    <w:lsdException w:name="List Continue 5" w:semiHidden="1" w:unhideWhenUsed="1"/>
+    <w:lsdException w:name="Message Header" w:semiHidden="1" w:unhideWhenUsed="1"/>
+    <w:lsdException w:name="Subtitle" w:uiPriority="11"/>
+    <w:lsdException w:name="Salutation" w:semiHidden="1" w:unhideWhenUsed="1"/>
+    <w:lsdException w:name="Date" w:semiHidden="1" w:unhideWhenUsed="1"/>
+    <w:lsdException w:name="Body Text First Indent" w:semiHidden="1" w:unhideWhenUsed="1"/>
+    <w:lsdException w:name="Body Text First Indent 2" w:semiHidden="1" w:unhideWhenUsed="1"/>
+    <w:lsdException w:name="Note Heading" w:semiHidden="1" w:unhideWhenUsed="1"/>
+    <w:lsdException w:name="Body Text 2" w:semiHidden="1" w:unhideWhenUsed="1"/>
+    <w:lsdException w:name="Body Text 3" w:semiHidden="1" w:unhideWhenUsed="1"/>
+    <w:lsdException w:name="Body Text Indent 2" w:semiHidden="1" w:unhideWhenUsed="1"/>
+    <w:lsdException w:name="Body Text Indent 3" w:semiHidden="1" w:unhideWhenUsed="1"/>
+    <w:lsdException w:name="Block Text" w:semiHidden="1" w:unhideWhenUsed="1"/>
+    <w:lsdException w:name="Hyperlink" w:semiHidden="1" w:unhideWhenUsed="1"/>
+    <w:lsdException w:name="FollowedHyperlink" w:semiHidden="1" w:unhideWhenUsed="1"/>
+    <w:lsdException w:name="Strong" w:uiPriority="22" w:qFormat="1"/>
+    <w:lsdException w:name="Emphasis" w:uiPriority="20" w:qFormat="1"/>
+    <w:lsdException w:name="Document Map" w:semiHidden="1" w:unhideWhenUsed="1"/>
+    <w:lsdException w:name="Plain Text" w:semiHidden="1" w:unhideWhenUsed="1"/>
+    <w:lsdException w:name="E-mail Signature" w:semiHidden="1" w:unhideWhenUsed="1"/>
+    <w:lsdException w:name="HTML Top of Form" w:semiHidden="1" w:unhideWhenUsed="1"/>
+    <w:lsdException w:name="HTML Bottom of Form" w:semiHidden="1" w:unhideWhenUsed="1"/>
+    <w:lsdException w:name="Normal (Web)" w:semiHidden="1" w:unhideWhenUsed="1"/>
+    <w:lsdException w:name="HTML Acronym" w:semiHidden="1" w:unhideWhenUsed="1"/>
+    <w:lsdException w:name="HTML Address" w:semiHidden="1" w:unhideWhenUsed="1"/>
+    <w:lsdException w:name="HTML Cite" w:semiHidden="1" w:unhideWhenUsed="1"/>
+    <w:lsdException w:name="HTML Code" w:semiHidden="1" w:unhideWhenUsed="1"/>
+    <w:lsdException w:name="HTML Definition" w:semiHidden="1" w:unhideWhenUsed="1"/>
+    <w:lsdException w:name="HTML Keyboard" w:semiHidden="1" w:unhideWhenUsed="1"/>
+    <w:lsdException w:name="HTML Preformatted" w:semiHidden="1" w:unhideWhenUsed="1"/>
+    <w:lsdException w:name="HTML Sample" w:semiHidden="1" w:unhideWhenUsed="1"/>
+    <w:lsdException w:name="HTML Typewriter" w:semiHidden="1" w:unhideWhenUsed="1"/>
+    <w:lsdException w:name="HTML Variable" w:semiHidden="1" w:unhideWhenUsed="1"/>
+    <w:lsdException w:name="Normal Table" w:semiHidden="1" w:unhideWhenUsed="1"/>
+    <w:lsdException w:name="annotation subject" w:semiHidden="1" w:unhideWhenUsed="1"/>
+    <w:lsdException w:name="No List" w:semiHidden="1" w:unhideWhenUsed="1"/>
+    <w:lsdException w:name="Outline List 1" w:semiHidden="1" w:unhideWhenUsed="1"/>
+    <w:lsdException w:name="Outline List 2" w:semiHidden="1" w:unhideWhenUsed="1"/>
+    <w:lsdException w:name="Outline List 3" w:semiHidden="1" w:unhideWhenUsed="1"/>
+    <w:lsdException w:name="Table Simple 1" w:semiHidden="1" w:unhideWhenUsed="1"/>
+    <w:lsdException w:name="Table Simple 2" w:semiHidden="1" w:unhideWhenUsed="1"/>
+    <w:lsdException w:name="Table Simple 3" w:semiHidden="1" w:unhideWhenUsed="1"/>
+    <w:lsdException w:name="Table Classic 1" w:semiHidden="1" w:unhideWhenUsed="1"/>
+    <w:lsdException w:name="Table Classic 2" w:semiHidden="1" w:unhideWhenUsed="1"/>
+    <w:lsdException w:name="Table Classic 3" w:semiHidden="1" w:unhideWhenUsed="1"/>
+    <w:lsdException w:name="Table Classic 4" w:semiHidden="1" w:unhideWhenUsed="1"/>
+    <w:lsdException w:name="Table Colorful 1" w:semiHidden="1" w:unhideWhenUsed="1"/>
+    <w:lsdException w:name="Table Colorful 2" w:semiHidden="1" w:unhideWhenUsed="1"/>
+    <w:lsdException w:name="Table Colorful 3" w:semiHidden="1" w:unhideWhenUsed="1"/>
+    <w:lsdException w:name="Table Columns 1" w:semiHidden="1" w:unhideWhenUsed="1"/>
+    <w:lsdException w:name="Table Columns 2" w:semiHidden="1" w:unhideWhenUsed="1"/>
+    <w:lsdException w:name="Table Columns 3" w:semiHidden="1" w:unhideWhenUsed="1"/>
+    <w:lsdException w:name="Table Columns 4" w:semiHidden="1" w:unhideWhenUsed="1"/>
+    <w:lsdException w:name="Table Columns 5" w:semiHidden="1" w:unhideWhenUsed="1"/>
+    <w:lsdException w:name="Table Grid 1" w:semiHidden="1" w:unhideWhenUsed="1"/>
+    <w:lsdException w:name="Table Grid 2" w:semiHidden="1" w:unhideWhenUsed="1"/>
+    <w:lsdException w:name="Table Grid 3" w:semiHidden="1" w:unhideWhenUsed="1"/>
+    <w:lsdException w:name="Table Grid 4" w:semiHidden="1" w:unhideWhenUsed="1"/>
+    <w:lsdException w:name="Table Grid 5" w:semiHidden="1" w:unhideWhenUsed="1"/>
+    <w:lsdException w:name="Table Grid 6" w:semiHidden="1" w:unhideWhenUsed="1"/>
+    <w:lsdException w:name="Table Grid 7" w:semiHidden="1" w:unhideWhenUsed="1"/>
+    <w:lsdException w:name="Table Grid 8" w:semiHidden="1" w:unhideWhenUsed="1"/>
+    <w:lsdException w:name="Table List 1" w:semiHidden="1" w:unhideWhenUsed="1"/>
+    <w:lsdException w:name="Table List 2" w:semiHidden="1" w:unhideWhenUsed="1"/>
+    <w:lsdException w:name="Table List 3" w:semiHidden="1" w:unhideWhenUsed="1"/>
+    <w:lsdException w:name="Table List 4" w:semiHidden="1" w:unhideWhenUsed="1"/>
+    <w:lsdException w:name="Table List 5" w:semiHidden="1" w:unhideWhenUsed="1"/>
+    <w:lsdException w:name="Table List 6" w:semiHidden="1" w:unhideWhenUsed="1"/>
+    <w:lsdException w:name="Table List 7" w:semiHidden="1" w:unhideWhenUsed="1"/>
+    <w:lsdException w:name="Table List 8" w:semiHidden="1" w:unhideWhenUsed="1"/>
+    <w:lsdException w:name="Table 3D effects 1" w:semiHidden="1" w:unhideWhenUsed="1"/>
+    <w:lsdException w:name="Table 3D effects 2" w:semiHidden="1" w:unhideWhenUsed="1"/>
+    <w:lsdException w:name="Table 3D effects 3" w:semiHidden="1" w:unhideWhenUsed="1"/>
+    <w:lsdException w:name="Table Contemporary" w:semiHidden="1" w:unhideWhenUsed="1"/>
+    <w:lsdException w:name="Table Elegant" w:semiHidden="1" w:unhideWhenUsed="1"/>
+    <w:lsdException w:name="Table Professional" w:semiHidden="1" w:unhideWhenUsed="1"/>
+    <w:lsdException w:name="Table Subtle 1" w:semiHidden="1" w:unhideWhenUsed="1"/>
+    <w:lsdException w:name="Table Subtle 2" w:semiHidden="1" w:unhideWhenUsed="1"/>
+    <w:lsdException w:name="Table Web 1" w:semiHidden="1" w:unhideWhenUsed="1"/>
+    <w:lsdException w:name="Table Web 2" w:semiHidden="1" w:unhideWhenUsed="1"/>
+    <w:lsdException w:name="Table Web 3" w:semiHidden="1" w:unhideWhenUsed="1"/>
+    <w:lsdException w:name="Balloon Text" w:semiHidden="1" w:unhideWhenUsed="1"/>
     <w:lsdException w:name="Table Grid" w:uiPriority="59"/>
-    <w:lsdException w:name="Placeholder Text" w:unhideWhenUsed="0"/>
-    <w:lsdException w:name="No Spacing" w:semiHidden="0" w:uiPriority="1" w:unhideWhenUsed="0" w:qFormat="1"/>
-    <w:lsdException w:name="Light Shading" w:semiHidden="0" w:uiPriority="60" w:unhideWhenUsed="0"/>
-    <w:lsdException w:name="Light List" w:semiHidden="0" w:uiPriority="61" w:unhideWhenUsed="0"/>
-    <w:lsdException w:name="Light Grid" w:semiHidden="0" w:uiPriority="62" w:unhideWhenUsed="0"/>
-    <w:lsdException w:name="Medium Shading 1" w:semiHidden="0" w:uiPriority="63" w:unhideWhenUsed="0"/>
-    <w:lsdException w:name="Medium Shading 2" w:semiHidden="0" w:uiPriority="64" w:unhideWhenUsed="0"/>
-    <w:lsdException w:name="Medium List 1" w:semiHidden="0" w:uiPriority="65" w:unhideWhenUsed="0"/>
-    <w:lsdException w:name="Medium List 2" w:semiHidden="0" w:uiPriority="66" w:unhideWhenUsed="0"/>
-    <w:lsdException w:name="Medium Grid 1" w:semiHidden="0" w:uiPriority="67" w:unhideWhenUsed="0"/>
-    <w:lsdException w:name="Medium Grid 2" w:semiHidden="0" w:uiPriority="68" w:unhideWhenUsed="0"/>
-    <w:lsdException w:name="Medium Grid 3" w:semiHidden="0" w:uiPriority="69" w:unhideWhenUsed="0"/>
-    <w:lsdException w:name="Dark List" w:semiHidden="0" w:uiPriority="70" w:unhideWhenUsed="0"/>
-    <w:lsdException w:name="Colorful Shading" w:semiHidden="0" w:uiPriority="71" w:unhideWhenUsed="0"/>
-    <w:lsdException w:name="Colorful List" w:semiHidden="0" w:uiPriority="72" w:unhideWhenUsed="0"/>
-    <w:lsdException w:name="Colorful Grid" w:semiHidden="0" w:uiPriority="73" w:unhideWhenUsed="0"/>
-    <w:lsdException w:name="Light Shading Accent 1" w:semiHidden="0" w:uiPriority="60" w:unhideWhenUsed="0"/>
-    <w:lsdException w:name="Light List Accent 1" w:semiHidden="0" w:uiPriority="61" w:unhideWhenUsed="0"/>
-    <w:lsdException w:name="Light Grid Accent 1" w:semiHidden="0" w:uiPriority="62" w:unhideWhenUsed="0"/>
-    <w:lsdException w:name="Medium Shading 1 Accent 1" w:semiHidden="0" w:uiPriority="63" w:unhideWhenUsed="0"/>
-    <w:lsdException w:name="Medium Shading 2 Accent 1" w:semiHidden="0" w:uiPriority="64" w:unhideWhenUsed="0"/>
-    <w:lsdException w:name="Medium List 1 Accent 1" w:semiHidden="0" w:uiPriority="65" w:unhideWhenUsed="0"/>
-    <w:lsdException w:name="Revision" w:unhideWhenUsed="0"/>
-    <w:lsdException w:name="List Paragraph" w:semiHidden="0" w:uiPriority="34" w:unhideWhenUsed="0" w:qFormat="1"/>
-    <w:lsdException w:name="Quote" w:semiHidden="0" w:uiPriority="29" w:unhideWhenUsed="0" w:qFormat="1"/>
-    <w:lsdException w:name="Intense Quote" w:semiHidden="0" w:uiPriority="30" w:unhideWhenUsed="0" w:qFormat="1"/>
-    <w:lsdException w:name="Medium List 2 Accent 1" w:semiHidden="0" w:uiPriority="66" w:unhideWhenUsed="0"/>
-    <w:lsdException w:name="Medium Grid 1 Accent 1" w:semiHidden="0" w:uiPriority="67" w:unhideWhenUsed="0"/>
-    <w:lsdException w:name="Medium Grid 2 Accent 1" w:semiHidden="0" w:uiPriority="68" w:unhideWhenUsed="0"/>
-    <w:lsdException w:name="Medium Grid 3 Accent 1" w:semiHidden="0" w:uiPriority="69" w:unhideWhenUsed="0"/>
-    <w:lsdException w:name="Dark List Accent 1" w:semiHidden="0" w:uiPriority="70" w:unhideWhenUsed="0"/>
-    <w:lsdException w:name="Colorful Shading Accent 1" w:semiHidden="0" w:uiPriority="71" w:unhideWhenUsed="0"/>
-    <w:lsdException w:name="Colorful List Accent 1" w:semiHidden="0" w:uiPriority="72" w:unhideWhenUsed="0"/>
-    <w:lsdException w:name="Colorful Grid Accent 1" w:semiHidden="0" w:uiPriority="73" w:unhideWhenUsed="0"/>
-    <w:lsdException w:name="Light Shading Accent 2" w:semiHidden="0" w:uiPriority="60" w:unhideWhenUsed="0"/>
-    <w:lsdException w:name="Light List Accent 2" w:semiHidden="0" w:uiPriority="61" w:unhideWhenUsed="0"/>
-    <w:lsdException w:name="Light Grid Accent 2" w:semiHidden="0" w:uiPriority="62" w:unhideWhenUsed="0"/>
-    <w:lsdException w:name="Medium Shading 1 Accent 2" w:semiHidden="0" w:uiPriority="63" w:unhideWhenUsed="0"/>
-    <w:lsdException w:name="Medium Shading 2 Accent 2" w:semiHidden="0" w:uiPriority="64" w:unhideWhenUsed="0"/>
-    <w:lsdException w:name="Medium List 1 Accent 2" w:semiHidden="0" w:uiPriority="65" w:unhideWhenUsed="0"/>
-    <w:lsdException w:name="Medium List 2 Accent 2" w:semiHidden="0" w:uiPriority="66" w:unhideWhenUsed="0"/>
-    <w:lsdException w:name="Medium Grid 1 Accent 2" w:semiHidden="0" w:uiPriority="67" w:unhideWhenUsed="0"/>
-    <w:lsdException w:name="Medium Grid 2 Accent 2" w:semiHidden="0" w:uiPriority="68" w:unhideWhenUsed="0"/>
-    <w:lsdException w:name="Medium Grid 3 Accent 2" w:semiHidden="0" w:uiPriority="69" w:unhideWhenUsed="0"/>
-    <w:lsdException w:name="Dark List Accent 2" w:semiHidden="0" w:uiPriority="70" w:unhideWhenUsed="0"/>
-    <w:lsdException w:name="Colorful Shading Accent 2" w:semiHidden="0" w:uiPriority="71" w:unhideWhenUsed="0"/>
-    <w:lsdException w:name="Colorful List Accent 2" w:semiHidden="0" w:uiPriority="72" w:unhideWhenUsed="0"/>
-    <w:lsdException w:name="Colorful Grid Accent 2" w:semiHidden="0" w:uiPriority="73" w:unhideWhenUsed="0"/>
-    <w:lsdException w:name="Light Shading Accent 3" w:semiHidden="0" w:uiPriority="60" w:unhideWhenUsed="0"/>
-    <w:lsdException w:name="Light List Accent 3" w:semiHidden="0" w:uiPriority="61" w:unhideWhenUsed="0"/>
-    <w:lsdException w:name="Light Grid Accent 3" w:semiHidden="0" w:uiPriority="62" w:unhideWhenUsed="0"/>
-    <w:lsdException w:name="Medium Shading 1 Accent 3" w:semiHidden="0" w:uiPriority="63" w:unhideWhenUsed="0"/>
-    <w:lsdException w:name="Medium Shading 2 Accent 3" w:semiHidden="0" w:uiPriority="64" w:unhideWhenUsed="0"/>
-    <w:lsdException w:name="Medium List 1 Accent 3" w:semiHidden="0" w:uiPriority="65" w:unhideWhenUsed="0"/>
-    <w:lsdException w:name="Medium List 2 Accent 3" w:semiHidden="0" w:uiPriority="66" w:unhideWhenUsed="0"/>
-    <w:lsdException w:name="Medium Grid 1 Accent 3" w:semiHidden="0" w:uiPriority="67" w:unhideWhenUsed="0"/>
-    <w:lsdException w:name="Medium Grid 2 Accent 3" w:semiHidden="0" w:uiPriority="68" w:unhideWhenUsed="0"/>
-    <w:lsdException w:name="Medium Grid 3 Accent 3" w:semiHidden="0" w:uiPriority="69" w:unhideWhenUsed="0"/>
-    <w:lsdException w:name="Dark List Accent 3" w:semiHidden="0" w:uiPriority="70" w:unhideWhenUsed="0"/>
-    <w:lsdException w:name="Colorful Shading Accent 3" w:semiHidden="0" w:uiPriority="71" w:unhideWhenUsed="0"/>
-    <w:lsdException w:name="Colorful List Accent 3" w:semiHidden="0" w:uiPriority="72" w:unhideWhenUsed="0"/>
-    <w:lsdException w:name="Colorful Grid Accent 3" w:semiHidden="0" w:uiPriority="73" w:unhideWhenUsed="0"/>
-    <w:lsdException w:name="Light Shading Accent 4" w:semiHidden="0" w:uiPriority="60" w:unhideWhenUsed="0"/>
-    <w:lsdException w:name="Light List Accent 4" w:semiHidden="0" w:uiPriority="61" w:unhideWhenUsed="0"/>
-    <w:lsdException w:name="Light Grid Accent 4" w:semiHidden="0" w:uiPriority="62" w:unhideWhenUsed="0"/>
-    <w:lsdException w:name="Medium Shading 1 Accent 4" w:semiHidden="0" w:uiPriority="63" w:unhideWhenUsed="0"/>
-    <w:lsdException w:name="Medium Shading 2 Accent 4" w:semiHidden="0" w:uiPriority="64" w:unhideWhenUsed="0"/>
-    <w:lsdException w:name="Medium List 1 Accent 4" w:semiHidden="0" w:uiPriority="65" w:unhideWhenUsed="0"/>
-    <w:lsdException w:name="Medium List 2 Accent 4" w:semiHidden="0" w:uiPriority="66" w:unhideWhenUsed="0"/>
-    <w:lsdException w:name="Medium Grid 1 Accent 4" w:semiHidden="0" w:uiPriority="67" w:unhideWhenUsed="0"/>
-    <w:lsdException w:name="Medium Grid 2 Accent 4" w:semiHidden="0" w:uiPriority="68" w:unhideWhenUsed="0"/>
-    <w:lsdException w:name="Medium Grid 3 Accent 4" w:semiHidden="0" w:uiPriority="69" w:unhideWhenUsed="0"/>
-    <w:lsdException w:name="Dark List Accent 4" w:semiHidden="0" w:uiPriority="70" w:unhideWhenUsed="0"/>
-    <w:lsdException w:name="Colorful Shading Accent 4" w:semiHidden="0" w:uiPriority="71" w:unhideWhenUsed="0"/>
-    <w:lsdException w:name="Colorful List Accent 4" w:semiHidden="0" w:uiPriority="72" w:unhideWhenUsed="0"/>
-    <w:lsdException w:name="Colorful Grid Accent 4" w:semiHidden="0" w:uiPriority="73" w:unhideWhenUsed="0"/>
-    <w:lsdException w:name="Light Shading Accent 5" w:semiHidden="0" w:uiPriority="60" w:unhideWhenUsed="0"/>
-    <w:lsdException w:name="Light List Accent 5" w:semiHidden="0" w:uiPriority="61" w:unhideWhenUsed="0"/>
-    <w:lsdException w:name="Light Grid Accent 5" w:semiHidden="0" w:uiPriority="62" w:unhideWhenUsed="0"/>
-    <w:lsdException w:name="Medium Shading 1 Accent 5" w:semiHidden="0" w:uiPriority="63" w:unhideWhenUsed="0"/>
-    <w:lsdException w:name="Medium Shading 2 Accent 5" w:semiHidden="0" w:uiPriority="64" w:unhideWhenUsed="0"/>
-    <w:lsdException w:name="Medium List 1 Accent 5" w:semiHidden="0" w:uiPriority="65" w:unhideWhenUsed="0"/>
-    <w:lsdException w:name="Medium List 2 Accent 5" w:semiHidden="0" w:uiPriority="66" w:unhideWhenUsed="0"/>
-    <w:lsdException w:name="Medium Grid 1 Accent 5" w:semiHidden="0" w:uiPriority="67" w:unhideWhenUsed="0"/>
-    <w:lsdException w:name="Medium Grid 2 Accent 5" w:semiHidden="0" w:uiPriority="68" w:unhideWhenUsed="0"/>
-    <w:lsdException w:name="Medium Grid 3 Accent 5" w:semiHidden="0" w:uiPriority="69" w:unhideWhenUsed="0"/>
-    <w:lsdException w:name="Dark List Accent 5" w:semiHidden="0" w:uiPriority="70" w:unhideWhenUsed="0"/>
-    <w:lsdException w:name="Colorful Shading Accent 5" w:semiHidden="0" w:uiPriority="71" w:unhideWhenUsed="0"/>
-    <w:lsdException w:name="Colorful List Accent 5" w:semiHidden="0" w:uiPriority="72" w:unhideWhenUsed="0"/>
-    <w:lsdException w:name="Colorful Grid Accent 5" w:semiHidden="0" w:uiPriority="73" w:unhideWhenUsed="0"/>
-    <w:lsdException w:name="Light Shading Accent 6" w:semiHidden="0" w:uiPriority="60" w:unhideWhenUsed="0"/>
-    <w:lsdException w:name="Light List Accent 6" w:semiHidden="0" w:uiPriority="61" w:unhideWhenUsed="0"/>
-    <w:lsdException w:name="Light Grid Accent 6" w:semiHidden="0" w:uiPriority="62" w:unhideWhenUsed="0"/>
-    <w:lsdException w:name="Medium Shading 1 Accent 6" w:semiHidden="0" w:uiPriority="63" w:unhideWhenUsed="0"/>
-    <w:lsdException w:name="Medium Shading 2 Accent 6" w:semiHidden="0" w:uiPriority="64" w:unhideWhenUsed="0"/>
-    <w:lsdException w:name="Medium List 1 Accent 6" w:semiHidden="0" w:uiPriority="65" w:unhideWhenUsed="0"/>
-    <w:lsdException w:name="Medium List 2 Accent 6" w:semiHidden="0" w:uiPriority="66" w:unhideWhenUsed="0"/>
-    <w:lsdException w:name="Medium Grid 1 Accent 6" w:semiHidden="0" w:uiPriority="67" w:unhideWhenUsed="0"/>
-    <w:lsdException w:name="Medium Grid 2 Accent 6" w:semiHidden="0" w:uiPriority="68" w:unhideWhenUsed="0"/>
-    <w:lsdException w:name="Medium Grid 3 Accent 6" w:semiHidden="0" w:uiPriority="69" w:unhideWhenUsed="0"/>
-    <w:lsdException w:name="Dark List Accent 6" w:semiHidden="0" w:uiPriority="70" w:unhideWhenUsed="0"/>
-    <w:lsdException w:name="Colorful Shading Accent 6" w:semiHidden="0" w:uiPriority="71" w:unhideWhenUsed="0"/>
-    <w:lsdException w:name="Colorful List Accent 6" w:semiHidden="0" w:uiPriority="72" w:unhideWhenUsed="0"/>
-    <w:lsdException w:name="Colorful Grid Accent 6" w:semiHidden="0" w:uiPriority="73" w:unhideWhenUsed="0"/>
-    <w:lsdException w:name="Subtle Emphasis" w:semiHidden="0" w:uiPriority="19" w:unhideWhenUsed="0" w:qFormat="1"/>
-    <w:lsdException w:name="Intense Emphasis" w:semiHidden="0" w:uiPriority="21" w:unhideWhenUsed="0" w:qFormat="1"/>
-    <w:lsdException w:name="Subtle Reference" w:semiHidden="0" w:uiPriority="31" w:unhideWhenUsed="0" w:qFormat="1"/>
-    <w:lsdException w:name="Intense Reference" w:semiHidden="0" w:uiPriority="32" w:unhideWhenUsed="0" w:qFormat="1"/>
-    <w:lsdException w:name="Book Title" w:semiHidden="0" w:uiPriority="33" w:unhideWhenUsed="0"/>
-    <w:lsdException w:name="Bibliography" w:uiPriority="37"/>
-    <w:lsdException w:name="TOC Heading" w:uiPriority="39" w:qFormat="1"/>
+    <w:lsdException w:name="Table Theme" w:semiHidden="1" w:unhideWhenUsed="1"/>
+    <w:lsdException w:name="Placeholder Text" w:semiHidden="1"/>
+    <w:lsdException w:name="No Spacing" w:uiPriority="1" w:qFormat="1"/>
+    <w:lsdException w:name="Light Shading" w:uiPriority="60"/>
+    <w:lsdException w:name="Light List" w:uiPriority="61"/>
+    <w:lsdException w:name="Light Grid" w:uiPriority="62"/>
+    <w:lsdException w:name="Medium Shading 1" w:uiPriority="63"/>
+    <w:lsdException w:name="Medium Shading 2" w:uiPriority="64"/>
+    <w:lsdException w:name="Medium List 1" w:uiPriority="65"/>
+    <w:lsdException w:name="Medium List 2" w:uiPriority="66"/>
+    <w:lsdException w:name="Medium Grid 1" w:uiPriority="67"/>
+    <w:lsdException w:name="Medium Grid 2" w:uiPriority="68"/>
+    <w:lsdException w:name="Medium Grid 3" w:uiPriority="69"/>
+    <w:lsdException w:name="Dark List" w:uiPriority="70"/>
+    <w:lsdException w:name="Colorful Shading" w:uiPriority="71"/>
+    <w:lsdException w:name="Colorful List" w:uiPriority="72"/>
+    <w:lsdException w:name="Colorful Grid" w:uiPriority="73"/>
+    <w:lsdException w:name="Light Shading Accent 1" w:uiPriority="60"/>
+    <w:lsdException w:name="Light List Accent 1" w:uiPriority="61"/>
+    <w:lsdException w:name="Light Grid Accent 1" w:uiPriority="62"/>
+    <w:lsdException w:name="Medium Shading 1 Accent 1" w:uiPriority="63"/>
+    <w:lsdException w:name="Medium Shading 2 Accent 1" w:uiPriority="64"/>
+    <w:lsdException w:name="Medium List 1 Accent 1" w:uiPriority="65"/>
+    <w:lsdException w:name="Revision" w:semiHidden="1"/>
+    <w:lsdException w:name="List Paragraph" w:uiPriority="34" w:qFormat="1"/>
+    <w:lsdException w:name="Quote" w:uiPriority="29" w:qFormat="1"/>
+    <w:lsdException w:name="Intense Quote" w:uiPriority="30" w:qFormat="1"/>
+    <w:lsdException w:name="Medium List 2 Accent 1" w:uiPriority="66"/>
+    <w:lsdException w:name="Medium Grid 1 Accent 1" w:uiPriority="67"/>
+    <w:lsdException w:name="Medium Grid 2 Accent 1" w:uiPriority="68"/>
+    <w:lsdException w:name="Medium Grid 3 Accent 1" w:uiPriority="69"/>
+    <w:lsdException w:name="Dark List Accent 1" w:uiPriority="70"/>
+    <w:lsdException w:name="Colorful Shading Accent 1" w:uiPriority="71"/>
+    <w:lsdException w:name="Colorful List Accent 1" w:uiPriority="72"/>
+    <w:lsdException w:name="Colorful Grid Accent 1" w:uiPriority="73"/>
+    <w:lsdException w:name="Light Shading Accent 2" w:uiPriority="60"/>
+    <w:lsdException w:name="Light List Accent 2" w:uiPriority="61"/>
+    <w:lsdException w:name="Light Grid Accent 2" w:uiPriority="62"/>
+    <w:lsdException w:name="Medium Shading 1 Accent 2" w:uiPriority="63"/>
+    <w:lsdException w:name="Medium Shading 2 Accent 2" w:uiPriority="64"/>
+    <w:lsdException w:name="Medium List 1 Accent 2" w:uiPriority="65"/>
+    <w:lsdException w:name="Medium List 2 Accent 2" w:uiPriority="66"/>
+    <w:lsdException w:name="Medium Grid 1 Accent 2" w:uiPriority="67"/>
+    <w:lsdException w:name="Medium Grid 2 Accent 2" w:uiPriority="68"/>
+    <w:lsdException w:name="Medium Grid 3 Accent 2" w:uiPriority="69"/>
+    <w:lsdException w:name="Dark List Accent 2" w:uiPriority="70"/>
+    <w:lsdException w:name="Colorful Shading Accent 2" w:uiPriority="71"/>
+    <w:lsdException w:name="Colorful List Accent 2" w:uiPriority="72"/>
+    <w:lsdException w:name="Colorful Grid Accent 2" w:uiPriority="73"/>
+    <w:lsdException w:name="Light Shading Accent 3" w:uiPriority="60"/>
+    <w:lsdException w:name="Light List Accent 3" w:uiPriority="61"/>
+    <w:lsdException w:name="Light Grid Accent 3" w:uiPriority="62"/>
+    <w:lsdException w:name="Medium Shading 1 Accent 3" w:uiPriority="63"/>
+    <w:lsdException w:name="Medium Shading 2 Accent 3" w:uiPriority="64"/>
+    <w:lsdException w:name="Medium List 1 Accent 3" w:uiPriority="65"/>
+    <w:lsdException w:name="Medium List 2 Accent 3" w:uiPriority="66"/>
+    <w:lsdException w:name="Medium Grid 1 Accent 3" w:uiPriority="67"/>
+    <w:lsdException w:name="Medium Grid 2 Accent 3" w:uiPriority="68"/>
+    <w:lsdException w:name="Medium Grid 3 Accent 3" w:uiPriority="69"/>
+    <w:lsdException w:name="Dark List Accent 3" w:uiPriority="70"/>
+    <w:lsdException w:name="Colorful Shading Accent 3" w:uiPriority="71"/>
+    <w:lsdException w:name="Colorful List Accent 3" w:uiPriority="72"/>
+    <w:lsdException w:name="Colorful Grid Accent 3" w:uiPriority="73"/>
+    <w:lsdException w:name="Light Shading Accent 4" w:uiPriority="60"/>
+    <w:lsdException w:name="Light List Accent 4" w:uiPriority="61"/>
+    <w:lsdException w:name="Light Grid Accent 4" w:uiPriority="62"/>
+    <w:lsdException w:name="Medium Shading 1 Accent 4" w:uiPriority="63"/>
+    <w:lsdException w:name="Medium Shading 2 Accent 4" w:uiPriority="64"/>
+    <w:lsdException w:name="Medium List 1 Accent 4" w:uiPriority="65"/>
+    <w:lsdException w:name="Medium List 2 Accent 4" w:uiPriority="66"/>
+    <w:lsdException w:name="Medium Grid 1 Accent 4" w:uiPriority="67"/>
+    <w:lsdException w:name="Medium Grid 2 Accent 4" w:uiPriority="68"/>
+    <w:lsdException w:name="Medium Grid 3 Accent 4" w:uiPriority="69"/>
+    <w:lsdException w:name="Dark List Accent 4" w:uiPriority="70"/>
+    <w:lsdException w:name="Colorful Shading Accent 4" w:uiPriority="71"/>
+    <w:lsdException w:name="Colorful List Accent 4" w:uiPriority="72"/>
+    <w:lsdException w:name="Colorful Grid Accent 4" w:uiPriority="73"/>
+    <w:lsdException w:name="Light Shading Accent 5" w:uiPriority="60"/>
+    <w:lsdException w:name="Light List Accent 5" w:uiPriority="61"/>
+    <w:lsdException w:name="Light Grid Accent 5" w:uiPriority="62"/>
+    <w:lsdException w:name="Medium Shading 1 Accent 5" w:uiPriority="63"/>
+    <w:lsdException w:name="Medium Shading 2 Accent 5" w:uiPriority="64"/>
+    <w:lsdException w:name="Medium List 1 Accent 5" w:uiPriority="65"/>
+    <w:lsdException w:name="Medium List 2 Accent 5" w:uiPriority="66"/>
+    <w:lsdException w:name="Medium Grid 1 Accent 5" w:uiPriority="67"/>
+    <w:lsdException w:name="Medium Grid 2 Accent 5" w:uiPriority="68"/>
+    <w:lsdException w:name="Medium Grid 3 Accent 5" w:uiPriority="69"/>
+    <w:lsdException w:name="Dark List Accent 5" w:uiPriority="70"/>
+    <w:lsdException w:name="Colorful Shading Accent 5" w:uiPriority="71"/>
+    <w:lsdException w:name="Colorful List Accent 5" w:uiPriority="72"/>
+    <w:lsdException w:name="Colorful Grid Accent 5" w:uiPriority="73"/>
+    <w:lsdException w:name="Light Shading Accent 6" w:uiPriority="60"/>
+    <w:lsdException w:name="Light List Accent 6" w:uiPriority="61"/>
+    <w:lsdException w:name="Light Grid Accent 6" w:uiPriority="62"/>
+    <w:lsdException w:name="Medium Shading 1 Accent 6" w:uiPriority="63"/>
+    <w:lsdException w:name="Medium Shading 2 Accent 6" w:uiPriority="64"/>
+    <w:lsdException w:name="Medium List 1 Accent 6" w:uiPriority="65"/>
+    <w:lsdException w:name="Medium List 2 Accent 6" w:uiPriority="66"/>
+    <w:lsdException w:name="Medium Grid 1 Accent 6" w:uiPriority="67"/>
+    <w:lsdException w:name="Medium Grid 2 Accent 6" w:uiPriority="68"/>
+    <w:lsdException w:name="Medium Grid 3 Accent 6" w:uiPriority="69"/>
+    <w:lsdException w:name="Dark List Accent 6" w:uiPriority="70"/>
+    <w:lsdException w:name="Colorful Shading Accent 6" w:uiPriority="71"/>
+    <w:lsdException w:name="Colorful List Accent 6" w:uiPriority="72"/>
+    <w:lsdException w:name="Colorful Grid Accent 6" w:uiPriority="73"/>
+    <w:lsdException w:name="Subtle Emphasis" w:uiPriority="19" w:qFormat="1"/>
+    <w:lsdException w:name="Intense Emphasis" w:uiPriority="21" w:qFormat="1"/>
+    <w:lsdException w:name="Subtle Reference" w:uiPriority="31" w:qFormat="1"/>
+    <w:lsdException w:name="Intense Reference" w:uiPriority="32" w:qFormat="1"/>
+    <w:lsdException w:name="Book Title" w:uiPriority="33"/>
+    <w:lsdException w:name="Bibliography" w:semiHidden="1" w:uiPriority="37" w:unhideWhenUsed="1"/>
+    <w:lsdException w:name="TOC Heading" w:semiHidden="1" w:uiPriority="39" w:unhideWhenUsed="1" w:qFormat="1"/>
+    <w:lsdException w:name="Plain Table 1" w:uiPriority="41"/>
+    <w:lsdException w:name="Plain Table 2" w:uiPriority="42"/>
+    <w:lsdException w:name="Plain Table 3" w:uiPriority="43"/>
+    <w:lsdException w:name="Plain Table 4" w:uiPriority="44"/>
+    <w:lsdException w:name="Plain Table 5" w:uiPriority="45"/>
+    <w:lsdException w:name="Grid Table Light" w:uiPriority="40"/>
+    <w:lsdException w:name="Grid Table 1 Light" w:uiPriority="46"/>
+    <w:lsdException w:name="Grid Table 2" w:uiPriority="47"/>
+    <w:lsdException w:name="Grid Table 3" w:uiPriority="48"/>
+    <w:lsdException w:name="Grid Table 4" w:uiPriority="49"/>
+    <w:lsdException w:name="Grid Table 5 Dark" w:uiPriority="50"/>
+    <w:lsdException w:name="Grid Table 6 Colorful" w:uiPriority="51"/>
+    <w:lsdException w:name="Grid Table 7 Colorful" w:uiPriority="52"/>
+    <w:lsdException w:name="Grid Table 1 Light Accent 1" w:uiPriority="46"/>
+    <w:lsdException w:name="Grid Table 2 Accent 1" w:uiPriority="47"/>
+    <w:lsdException w:name="Grid Table 3 Accent 1" w:uiPriority="48"/>
+    <w:lsdException w:name="Grid Table 4 Accent 1" w:uiPriority="49"/>
+    <w:lsdException w:name="Grid Table 5 Dark Accent 1" w:uiPriority="50"/>
+    <w:lsdException w:name="Grid Table 6 Colorful Accent 1" w:uiPriority="51"/>
+    <w:lsdException w:name="Grid Table 7 Colorful Accent 1" w:uiPriority="52"/>
+    <w:lsdException w:name="Grid Table 1 Light Accent 2" w:uiPriority="46"/>
+    <w:lsdException w:name="Grid Table 2 Accent 2" w:uiPriority="47"/>
+    <w:lsdException w:name="Grid Table 3 Accent 2" w:uiPriority="48"/>
+    <w:lsdException w:name="Grid Table 4 Accent 2" w:uiPriority="49"/>
+    <w:lsdException w:name="Grid Table 5 Dark Accent 2" w:uiPriority="50"/>
+    <w:lsdException w:name="Grid Table 6 Colorful Accent 2" w:uiPriority="51"/>
+    <w:lsdException w:name="Grid Table 7 Colorful Accent 2" w:uiPriority="52"/>
+    <w:lsdException w:name="Grid Table 1 Light Accent 3" w:uiPriority="46"/>
+    <w:lsdException w:name="Grid Table 2 Accent 3" w:uiPriority="47"/>
+    <w:lsdException w:name="Grid Table 3 Accent 3" w:uiPriority="48"/>
+    <w:lsdException w:name="Grid Table 4 Accent 3" w:uiPriority="49"/>
+    <w:lsdException w:name="Grid Table 5 Dark Accent 3" w:uiPriority="50"/>
+    <w:lsdException w:name="Grid Table 6 Colorful Accent 3" w:uiPriority="51"/>
+    <w:lsdException w:name="Grid Table 7 Colorful Accent 3" w:uiPriority="52"/>
+    <w:lsdException w:name="Grid Table 1 Light Accent 4" w:uiPriority="46"/>
+    <w:lsdException w:name="Grid Table 2 Accent 4" w:uiPriority="47"/>
+    <w:lsdException w:name="Grid Table 3 Accent 4" w:uiPriority="48"/>
+    <w:lsdException w:name="Grid Table 4 Accent 4" w:uiPriority="49"/>
+    <w:lsdException w:name="Grid Table 5 Dark Accent 4" w:uiPriority="50"/>
+    <w:lsdException w:name="Grid Table 6 Colorful Accent 4" w:uiPriority="51"/>
+    <w:lsdException w:name="Grid Table 7 Colorful Accent 4" w:uiPriority="52"/>
+    <w:lsdException w:name="Grid Table 1 Light Accent 5" w:uiPriority="46"/>
+    <w:lsdException w:name="Grid Table 2 Accent 5" w:uiPriority="47"/>
+    <w:lsdException w:name="Grid Table 3 Accent 5" w:uiPriority="48"/>
+    <w:lsdException w:name="Grid Table 4 Accent 5" w:uiPriority="49"/>
+    <w:lsdException w:name="Grid Table 5 Dark Accent 5" w:uiPriority="50"/>
+    <w:lsdException w:name="Grid Table 6 Colorful Accent 5" w:uiPriority="51"/>
+    <w:lsdException w:name="Grid Table 7 Colorful Accent 5" w:uiPriority="52"/>
+    <w:lsdException w:name="Grid Table 1 Light Accent 6" w:uiPriority="46"/>
+    <w:lsdException w:name="Grid Table 2 Accent 6" w:uiPriority="47"/>
+    <w:lsdException w:name="Grid Table 3 Accent 6" w:uiPriority="48"/>
+    <w:lsdException w:name="Grid Table 4 Accent 6" w:uiPriority="49"/>
+    <w:lsdException w:name="Grid Table 5 Dark Accent 6" w:uiPriority="50"/>
+    <w:lsdException w:name="Grid Table 6 Colorful Accent 6" w:uiPriority="51"/>
+    <w:lsdException w:name="Grid Table 7 Colorful Accent 6" w:uiPriority="52"/>
+    <w:lsdException w:name="List Table 1 Light" w:uiPriority="46"/>
+    <w:lsdException w:name="List Table 2" w:uiPriority="47"/>
+    <w:lsdException w:name="List Table 3" w:uiPriority="48"/>
+    <w:lsdException w:name="List Table 4" w:uiPriority="49"/>
+    <w:lsdException w:name="List Table 5 Dark" w:uiPriority="50"/>
+    <w:lsdException w:name="List Table 6 Colorful" w:uiPriority="51"/>
+    <w:lsdException w:name="List Table 7 Colorful" w:uiPriority="52"/>
+    <w:lsdException w:name="List Table 1 Light Accent 1" w:uiPriority="46"/>
+    <w:lsdException w:name="List Table 2 Accent 1" w:uiPriority="47"/>
+    <w:lsdException w:name="List Table 3 Accent 1" w:uiPriority="48"/>
+    <w:lsdException w:name="List Table 4 Accent 1" w:uiPriority="49"/>
+    <w:lsdException w:name="List Table 5 Dark Accent 1" w:uiPriority="50"/>
+    <w:lsdException w:name="List Table 6 Colorful Accent 1" w:uiPriority="51"/>
+    <w:lsdException w:name="List Table 7 Colorful Accent 1" w:uiPriority="52"/>
+    <w:lsdException w:name="List Table 1 Light Accent 2" w:uiPriority="46"/>
+    <w:lsdException w:name="List Table 2 Accent 2" w:uiPriority="47"/>
+    <w:lsdException w:name="List Table 3 Accent 2" w:uiPriority="48"/>
+    <w:lsdException w:name="List Table 4 Accent 2" w:uiPriority="49"/>
+    <w:lsdException w:name="List Table 5 Dark Accent 2" w:uiPriority="50"/>
+    <w:lsdException w:name="List Table 6 Colorful Accent 2" w:uiPriority="51"/>
+    <w:lsdException w:name="List Table 7 Colorful Accent 2" w:uiPriority="52"/>
+    <w:lsdException w:name="List Table 1 Light Accent 3" w:uiPriority="46"/>
+    <w:lsdException w:name="List Table 2 Accent 3" w:uiPriority="47"/>
+    <w:lsdException w:name="List Table 3 Accent 3" w:uiPriority="48"/>
+    <w:lsdException w:name="List Table 4 Accent 3" w:uiPriority="49"/>
+    <w:lsdException w:name="List Table 5 Dark Accent 3" w:uiPriority="50"/>
+    <w:lsdException w:name="List Table 6 Colorful Accent 3" w:uiPriority="51"/>
+    <w:lsdException w:name="List Table 7 Colorful Accent 3" w:uiPriority="52"/>
+    <w:lsdException w:name="List Table 1 Light Accent 4" w:uiPriority="46"/>
+    <w:lsdException w:name="List Table 2 Accent 4" w:uiPriority="47"/>
+    <w:lsdException w:name="List Table 3 Accent 4" w:uiPriority="48"/>
+    <w:lsdException w:name="List Table 4 Accent 4" w:uiPriority="49"/>
+    <w:lsdException w:name="List Table 5 Dark Accent 4" w:uiPriority="50"/>
+    <w:lsdException w:name="List Table 6 Colorful Accent 4" w:uiPriority="51"/>
+    <w:lsdException w:name="List Table 7 Colorful Accent 4" w:uiPriority="52"/>
+    <w:lsdException w:name="List Table 1 Light Accent 5" w:uiPriority="46"/>
+    <w:lsdException w:name="List Table 2 Accent 5" w:uiPriority="47"/>
+    <w:lsdException w:name="List Table 3 Accent 5" w:uiPriority="48"/>
+    <w:lsdException w:name="List Table 4 Accent 5" w:uiPriority="49"/>
+    <w:lsdException w:name="List Table 5 Dark Accent 5" w:uiPriority="50"/>
+    <w:lsdException w:name="List Table 6 Colorful Accent 5" w:uiPriority="51"/>
+    <w:lsdException w:name="List Table 7 Colorful Accent 5" w:uiPriority="52"/>
+    <w:lsdException w:name="List Table 1 Light Accent 6" w:uiPriority="46"/>
+    <w:lsdException w:name="List Table 2 Accent 6" w:uiPriority="47"/>
+    <w:lsdException w:name="List Table 3 Accent 6" w:uiPriority="48"/>
+    <w:lsdException w:name="List Table 4 Accent 6" w:uiPriority="49"/>
+    <w:lsdException w:name="List Table 5 Dark Accent 6" w:uiPriority="50"/>
+    <w:lsdException w:name="List Table 6 Colorful Accent 6" w:uiPriority="51"/>
+    <w:lsdException w:name="List Table 7 Colorful Accent 6" w:uiPriority="52"/>
   </w:latentStyles>
   <w:style w:type="paragraph" w:default="1" w:styleId="Normal">
     <w:name w:val="Normal"/>
@@ -38857,7 +39024,6 @@
       <w:spacing w:after="0" w:line="240" w:lineRule="auto"/>
     </w:pPr>
     <w:tblPr>
-      <w:tblInd w:w="0" w:type="dxa"/>
       <w:tblBorders>
         <w:top w:val="single" w:sz="4" w:space="0" w:color="auto"/>
         <w:left w:val="single" w:sz="4" w:space="0" w:color="auto"/>
@@ -38866,895 +39032,6 @@
         <w:insideH w:val="single" w:sz="4" w:space="0" w:color="auto"/>
         <w:insideV w:val="single" w:sz="4" w:space="0" w:color="auto"/>
       </w:tblBorders>
-      <w:tblCellMar>
-        <w:top w:w="0" w:type="dxa"/>
-        <w:left w:w="108" w:type="dxa"/>
-        <w:bottom w:w="0" w:type="dxa"/>
-        <w:right w:w="108" w:type="dxa"/>
-      </w:tblCellMar>
-    </w:tblPr>
-  </w:style>
-  <w:style w:type="paragraph" w:customStyle="1" w:styleId="Bngbiu-nidung">
-    <w:name w:val="Bảng biểu - nội dung"/>
-    <w:basedOn w:val="Default"/>
-    <w:link w:val="Bngbiu-nidungChar"/>
-    <w:qFormat/>
-    <w:rsid w:val="00207DC2"/>
-    <w:pPr>
-      <w:spacing w:after="120" w:line="360" w:lineRule="auto"/>
-      <w:ind w:firstLine="720"/>
-      <w:jc w:val="both"/>
-    </w:pPr>
-    <w:rPr>
-      <w:color w:val="auto"/>
-      <w:sz w:val="26"/>
-      <w:szCs w:val="26"/>
-    </w:rPr>
-  </w:style>
-  <w:style w:type="paragraph" w:styleId="NormalWeb">
-    <w:name w:val="Normal (Web)"/>
-    <w:basedOn w:val="Normal"/>
-    <w:uiPriority w:val="99"/>
-    <w:unhideWhenUsed/>
-    <w:rsid w:val="00207DC2"/>
-    <w:pPr>
-      <w:spacing w:before="100" w:beforeAutospacing="1" w:after="100" w:afterAutospacing="1"/>
-    </w:pPr>
-  </w:style>
-  <w:style w:type="character" w:customStyle="1" w:styleId="Bngbiu-nidungChar">
-    <w:name w:val="Bảng biểu - nội dung Char"/>
-    <w:basedOn w:val="NidungvnbnChar"/>
-    <w:link w:val="Bngbiu-nidung"/>
-    <w:rsid w:val="00207DC2"/>
-    <w:rPr>
-      <w:rFonts w:eastAsia="Times New Roman" w:cs="Times New Roman"/>
-      <w:sz w:val="26"/>
-      <w:szCs w:val="26"/>
-    </w:rPr>
-  </w:style>
-  <w:style w:type="character" w:styleId="Strong">
-    <w:name w:val="Strong"/>
-    <w:basedOn w:val="DefaultParagraphFont"/>
-    <w:uiPriority w:val="22"/>
-    <w:qFormat/>
-    <w:rsid w:val="00207DC2"/>
-    <w:rPr>
-      <w:b/>
-      <w:bCs/>
-    </w:rPr>
-  </w:style>
-  <w:style w:type="character" w:styleId="Emphasis">
-    <w:name w:val="Emphasis"/>
-    <w:basedOn w:val="DefaultParagraphFont"/>
-    <w:uiPriority w:val="20"/>
-    <w:qFormat/>
-    <w:rsid w:val="00207DC2"/>
-    <w:rPr>
-      <w:i/>
-      <w:iCs/>
-    </w:rPr>
-  </w:style>
-</w:styles>
-</file>
-
-<file path=word/stylesWithEffects.xml><?xml version="1.0" encoding="utf-8"?>
-<w:styles xmlns:wpc="http://schemas.microsoft.com/office/word/2010/wordprocessingCanvas" xmlns:mc="http://schemas.openxmlformats.org/markup-compatibility/2006" xmlns:o="urn:schemas-microsoft-com:office:office" xmlns:r="http://schemas.openxmlformats.org/officeDocument/2006/relationships" xmlns:m="http://schemas.openxmlformats.org/officeDocument/2006/math" xmlns:v="urn:schemas-microsoft-com:vml" xmlns:wp14="http://schemas.microsoft.com/office/word/2010/wordprocessingDrawing" xmlns:wp="http://schemas.openxmlformats.org/drawingml/2006/wordprocessingDrawing" xmlns:w10="urn:schemas-microsoft-com:office:word" xmlns:w="http://schemas.openxmlformats.org/wordprocessingml/2006/main" xmlns:w14="http://schemas.microsoft.com/office/word/2010/wordml" xmlns:wpg="http://schemas.microsoft.com/office/word/2010/wordprocessingGroup" xmlns:wpi="http://schemas.microsoft.com/office/word/2010/wordprocessingInk" xmlns:wne="http://schemas.microsoft.com/office/word/2006/wordml" xmlns:wps="http://schemas.microsoft.com/office/word/2010/wordprocessingShape" mc:Ignorable="w14 wp14">
-  <w:docDefaults>
-    <w:rPrDefault>
-      <w:rPr>
-        <w:rFonts w:ascii="Times New Roman" w:eastAsiaTheme="minorHAnsi" w:hAnsi="Times New Roman" w:cstheme="minorBidi"/>
-        <w:sz w:val="24"/>
-        <w:szCs w:val="22"/>
-        <w:lang w:val="en-US" w:eastAsia="en-US" w:bidi="ar-SA"/>
-      </w:rPr>
-    </w:rPrDefault>
-    <w:pPrDefault>
-      <w:pPr>
-        <w:spacing w:after="200" w:line="276" w:lineRule="auto"/>
-      </w:pPr>
-    </w:pPrDefault>
-  </w:docDefaults>
-  <w:latentStyles w:defLockedState="0" w:defUIPriority="99" w:defSemiHidden="1" w:defUnhideWhenUsed="1" w:defQFormat="0" w:count="267">
-    <w:lsdException w:name="Normal" w:semiHidden="0" w:uiPriority="0" w:unhideWhenUsed="0" w:qFormat="1"/>
-    <w:lsdException w:name="heading 1" w:semiHidden="0" w:uiPriority="9" w:unhideWhenUsed="0" w:qFormat="1"/>
-    <w:lsdException w:name="heading 2" w:uiPriority="9" w:qFormat="1"/>
-    <w:lsdException w:name="heading 3" w:uiPriority="9" w:qFormat="1"/>
-    <w:lsdException w:name="heading 4" w:uiPriority="9" w:qFormat="1"/>
-    <w:lsdException w:name="heading 5" w:uiPriority="9" w:qFormat="1"/>
-    <w:lsdException w:name="heading 6" w:uiPriority="9" w:qFormat="1"/>
-    <w:lsdException w:name="heading 7" w:uiPriority="9" w:qFormat="1"/>
-    <w:lsdException w:name="heading 8" w:uiPriority="9" w:qFormat="1"/>
-    <w:lsdException w:name="heading 9" w:uiPriority="9" w:qFormat="1"/>
-    <w:lsdException w:name="toc 1" w:uiPriority="39"/>
-    <w:lsdException w:name="toc 2" w:uiPriority="39"/>
-    <w:lsdException w:name="toc 3" w:uiPriority="39"/>
-    <w:lsdException w:name="toc 4" w:uiPriority="39"/>
-    <w:lsdException w:name="toc 5" w:uiPriority="39"/>
-    <w:lsdException w:name="toc 6" w:uiPriority="39"/>
-    <w:lsdException w:name="toc 7" w:uiPriority="39"/>
-    <w:lsdException w:name="toc 8" w:uiPriority="39"/>
-    <w:lsdException w:name="toc 9" w:uiPriority="39"/>
-    <w:lsdException w:name="annotation text" w:uiPriority="0"/>
-    <w:lsdException w:name="caption" w:uiPriority="35" w:qFormat="1"/>
-    <w:lsdException w:name="annotation reference" w:uiPriority="0"/>
-    <w:lsdException w:name="Title" w:semiHidden="0" w:uiPriority="10" w:unhideWhenUsed="0" w:qFormat="1"/>
-    <w:lsdException w:name="Default Paragraph Font" w:uiPriority="1"/>
-    <w:lsdException w:name="Subtitle" w:semiHidden="0" w:uiPriority="11" w:unhideWhenUsed="0"/>
-    <w:lsdException w:name="Strong" w:semiHidden="0" w:uiPriority="22" w:unhideWhenUsed="0" w:qFormat="1"/>
-    <w:lsdException w:name="Emphasis" w:semiHidden="0" w:uiPriority="20" w:unhideWhenUsed="0" w:qFormat="1"/>
-    <w:lsdException w:name="Table Grid" w:uiPriority="59"/>
-    <w:lsdException w:name="Placeholder Text" w:unhideWhenUsed="0"/>
-    <w:lsdException w:name="No Spacing" w:semiHidden="0" w:uiPriority="1" w:unhideWhenUsed="0" w:qFormat="1"/>
-    <w:lsdException w:name="Light Shading" w:semiHidden="0" w:uiPriority="60" w:unhideWhenUsed="0"/>
-    <w:lsdException w:name="Light List" w:semiHidden="0" w:uiPriority="61" w:unhideWhenUsed="0"/>
-    <w:lsdException w:name="Light Grid" w:semiHidden="0" w:uiPriority="62" w:unhideWhenUsed="0"/>
-    <w:lsdException w:name="Medium Shading 1" w:semiHidden="0" w:uiPriority="63" w:unhideWhenUsed="0"/>
-    <w:lsdException w:name="Medium Shading 2" w:semiHidden="0" w:uiPriority="64" w:unhideWhenUsed="0"/>
-    <w:lsdException w:name="Medium List 1" w:semiHidden="0" w:uiPriority="65" w:unhideWhenUsed="0"/>
-    <w:lsdException w:name="Medium List 2" w:semiHidden="0" w:uiPriority="66" w:unhideWhenUsed="0"/>
-    <w:lsdException w:name="Medium Grid 1" w:semiHidden="0" w:uiPriority="67" w:unhideWhenUsed="0"/>
-    <w:lsdException w:name="Medium Grid 2" w:semiHidden="0" w:uiPriority="68" w:unhideWhenUsed="0"/>
-    <w:lsdException w:name="Medium Grid 3" w:semiHidden="0" w:uiPriority="69" w:unhideWhenUsed="0"/>
-    <w:lsdException w:name="Dark List" w:semiHidden="0" w:uiPriority="70" w:unhideWhenUsed="0"/>
-    <w:lsdException w:name="Colorful Shading" w:semiHidden="0" w:uiPriority="71" w:unhideWhenUsed="0"/>
-    <w:lsdException w:name="Colorful List" w:semiHidden="0" w:uiPriority="72" w:unhideWhenUsed="0"/>
-    <w:lsdException w:name="Colorful Grid" w:semiHidden="0" w:uiPriority="73" w:unhideWhenUsed="0"/>
-    <w:lsdException w:name="Light Shading Accent 1" w:semiHidden="0" w:uiPriority="60" w:unhideWhenUsed="0"/>
-    <w:lsdException w:name="Light List Accent 1" w:semiHidden="0" w:uiPriority="61" w:unhideWhenUsed="0"/>
-    <w:lsdException w:name="Light Grid Accent 1" w:semiHidden="0" w:uiPriority="62" w:unhideWhenUsed="0"/>
-    <w:lsdException w:name="Medium Shading 1 Accent 1" w:semiHidden="0" w:uiPriority="63" w:unhideWhenUsed="0"/>
-    <w:lsdException w:name="Medium Shading 2 Accent 1" w:semiHidden="0" w:uiPriority="64" w:unhideWhenUsed="0"/>
-    <w:lsdException w:name="Medium List 1 Accent 1" w:semiHidden="0" w:uiPriority="65" w:unhideWhenUsed="0"/>
-    <w:lsdException w:name="Revision" w:unhideWhenUsed="0"/>
-    <w:lsdException w:name="List Paragraph" w:semiHidden="0" w:uiPriority="34" w:unhideWhenUsed="0" w:qFormat="1"/>
-    <w:lsdException w:name="Quote" w:semiHidden="0" w:uiPriority="29" w:unhideWhenUsed="0" w:qFormat="1"/>
-    <w:lsdException w:name="Intense Quote" w:semiHidden="0" w:uiPriority="30" w:unhideWhenUsed="0" w:qFormat="1"/>
-    <w:lsdException w:name="Medium List 2 Accent 1" w:semiHidden="0" w:uiPriority="66" w:unhideWhenUsed="0"/>
-    <w:lsdException w:name="Medium Grid 1 Accent 1" w:semiHidden="0" w:uiPriority="67" w:unhideWhenUsed="0"/>
-    <w:lsdException w:name="Medium Grid 2 Accent 1" w:semiHidden="0" w:uiPriority="68" w:unhideWhenUsed="0"/>
-    <w:lsdException w:name="Medium Grid 3 Accent 1" w:semiHidden="0" w:uiPriority="69" w:unhideWhenUsed="0"/>
-    <w:lsdException w:name="Dark List Accent 1" w:semiHidden="0" w:uiPriority="70" w:unhideWhenUsed="0"/>
-    <w:lsdException w:name="Colorful Shading Accent 1" w:semiHidden="0" w:uiPriority="71" w:unhideWhenUsed="0"/>
-    <w:lsdException w:name="Colorful List Accent 1" w:semiHidden="0" w:uiPriority="72" w:unhideWhenUsed="0"/>
-    <w:lsdException w:name="Colorful Grid Accent 1" w:semiHidden="0" w:uiPriority="73" w:unhideWhenUsed="0"/>
-    <w:lsdException w:name="Light Shading Accent 2" w:semiHidden="0" w:uiPriority="60" w:unhideWhenUsed="0"/>
-    <w:lsdException w:name="Light List Accent 2" w:semiHidden="0" w:uiPriority="61" w:unhideWhenUsed="0"/>
-    <w:lsdException w:name="Light Grid Accent 2" w:semiHidden="0" w:uiPriority="62" w:unhideWhenUsed="0"/>
-    <w:lsdException w:name="Medium Shading 1 Accent 2" w:semiHidden="0" w:uiPriority="63" w:unhideWhenUsed="0"/>
-    <w:lsdException w:name="Medium Shading 2 Accent 2" w:semiHidden="0" w:uiPriority="64" w:unhideWhenUsed="0"/>
-    <w:lsdException w:name="Medium List 1 Accent 2" w:semiHidden="0" w:uiPriority="65" w:unhideWhenUsed="0"/>
-    <w:lsdException w:name="Medium List 2 Accent 2" w:semiHidden="0" w:uiPriority="66" w:unhideWhenUsed="0"/>
-    <w:lsdException w:name="Medium Grid 1 Accent 2" w:semiHidden="0" w:uiPriority="67" w:unhideWhenUsed="0"/>
-    <w:lsdException w:name="Medium Grid 2 Accent 2" w:semiHidden="0" w:uiPriority="68" w:unhideWhenUsed="0"/>
-    <w:lsdException w:name="Medium Grid 3 Accent 2" w:semiHidden="0" w:uiPriority="69" w:unhideWhenUsed="0"/>
-    <w:lsdException w:name="Dark List Accent 2" w:semiHidden="0" w:uiPriority="70" w:unhideWhenUsed="0"/>
-    <w:lsdException w:name="Colorful Shading Accent 2" w:semiHidden="0" w:uiPriority="71" w:unhideWhenUsed="0"/>
-    <w:lsdException w:name="Colorful List Accent 2" w:semiHidden="0" w:uiPriority="72" w:unhideWhenUsed="0"/>
-    <w:lsdException w:name="Colorful Grid Accent 2" w:semiHidden="0" w:uiPriority="73" w:unhideWhenUsed="0"/>
-    <w:lsdException w:name="Light Shading Accent 3" w:semiHidden="0" w:uiPriority="60" w:unhideWhenUsed="0"/>
-    <w:lsdException w:name="Light List Accent 3" w:semiHidden="0" w:uiPriority="61" w:unhideWhenUsed="0"/>
-    <w:lsdException w:name="Light Grid Accent 3" w:semiHidden="0" w:uiPriority="62" w:unhideWhenUsed="0"/>
-    <w:lsdException w:name="Medium Shading 1 Accent 3" w:semiHidden="0" w:uiPriority="63" w:unhideWhenUsed="0"/>
-    <w:lsdException w:name="Medium Shading 2 Accent 3" w:semiHidden="0" w:uiPriority="64" w:unhideWhenUsed="0"/>
-    <w:lsdException w:name="Medium List 1 Accent 3" w:semiHidden="0" w:uiPriority="65" w:unhideWhenUsed="0"/>
-    <w:lsdException w:name="Medium List 2 Accent 3" w:semiHidden="0" w:uiPriority="66" w:unhideWhenUsed="0"/>
-    <w:lsdException w:name="Medium Grid 1 Accent 3" w:semiHidden="0" w:uiPriority="67" w:unhideWhenUsed="0"/>
-    <w:lsdException w:name="Medium Grid 2 Accent 3" w:semiHidden="0" w:uiPriority="68" w:unhideWhenUsed="0"/>
-    <w:lsdException w:name="Medium Grid 3 Accent 3" w:semiHidden="0" w:uiPriority="69" w:unhideWhenUsed="0"/>
-    <w:lsdException w:name="Dark List Accent 3" w:semiHidden="0" w:uiPriority="70" w:unhideWhenUsed="0"/>
-    <w:lsdException w:name="Colorful Shading Accent 3" w:semiHidden="0" w:uiPriority="71" w:unhideWhenUsed="0"/>
-    <w:lsdException w:name="Colorful List Accent 3" w:semiHidden="0" w:uiPriority="72" w:unhideWhenUsed="0"/>
-    <w:lsdException w:name="Colorful Grid Accent 3" w:semiHidden="0" w:uiPriority="73" w:unhideWhenUsed="0"/>
-    <w:lsdException w:name="Light Shading Accent 4" w:semiHidden="0" w:uiPriority="60" w:unhideWhenUsed="0"/>
-    <w:lsdException w:name="Light List Accent 4" w:semiHidden="0" w:uiPriority="61" w:unhideWhenUsed="0"/>
-    <w:lsdException w:name="Light Grid Accent 4" w:semiHidden="0" w:uiPriority="62" w:unhideWhenUsed="0"/>
-    <w:lsdException w:name="Medium Shading 1 Accent 4" w:semiHidden="0" w:uiPriority="63" w:unhideWhenUsed="0"/>
-    <w:lsdException w:name="Medium Shading 2 Accent 4" w:semiHidden="0" w:uiPriority="64" w:unhideWhenUsed="0"/>
-    <w:lsdException w:name="Medium List 1 Accent 4" w:semiHidden="0" w:uiPriority="65" w:unhideWhenUsed="0"/>
-    <w:lsdException w:name="Medium List 2 Accent 4" w:semiHidden="0" w:uiPriority="66" w:unhideWhenUsed="0"/>
-    <w:lsdException w:name="Medium Grid 1 Accent 4" w:semiHidden="0" w:uiPriority="67" w:unhideWhenUsed="0"/>
-    <w:lsdException w:name="Medium Grid 2 Accent 4" w:semiHidden="0" w:uiPriority="68" w:unhideWhenUsed="0"/>
-    <w:lsdException w:name="Medium Grid 3 Accent 4" w:semiHidden="0" w:uiPriority="69" w:unhideWhenUsed="0"/>
-    <w:lsdException w:name="Dark List Accent 4" w:semiHidden="0" w:uiPriority="70" w:unhideWhenUsed="0"/>
-    <w:lsdException w:name="Colorful Shading Accent 4" w:semiHidden="0" w:uiPriority="71" w:unhideWhenUsed="0"/>
-    <w:lsdException w:name="Colorful List Accent 4" w:semiHidden="0" w:uiPriority="72" w:unhideWhenUsed="0"/>
-    <w:lsdException w:name="Colorful Grid Accent 4" w:semiHidden="0" w:uiPriority="73" w:unhideWhenUsed="0"/>
-    <w:lsdException w:name="Light Shading Accent 5" w:semiHidden="0" w:uiPriority="60" w:unhideWhenUsed="0"/>
-    <w:lsdException w:name="Light List Accent 5" w:semiHidden="0" w:uiPriority="61" w:unhideWhenUsed="0"/>
-    <w:lsdException w:name="Light Grid Accent 5" w:semiHidden="0" w:uiPriority="62" w:unhideWhenUsed="0"/>
-    <w:lsdException w:name="Medium Shading 1 Accent 5" w:semiHidden="0" w:uiPriority="63" w:unhideWhenUsed="0"/>
-    <w:lsdException w:name="Medium Shading 2 Accent 5" w:semiHidden="0" w:uiPriority="64" w:unhideWhenUsed="0"/>
-    <w:lsdException w:name="Medium List 1 Accent 5" w:semiHidden="0" w:uiPriority="65" w:unhideWhenUsed="0"/>
-    <w:lsdException w:name="Medium List 2 Accent 5" w:semiHidden="0" w:uiPriority="66" w:unhideWhenUsed="0"/>
-    <w:lsdException w:name="Medium Grid 1 Accent 5" w:semiHidden="0" w:uiPriority="67" w:unhideWhenUsed="0"/>
-    <w:lsdException w:name="Medium Grid 2 Accent 5" w:semiHidden="0" w:uiPriority="68" w:unhideWhenUsed="0"/>
-    <w:lsdException w:name="Medium Grid 3 Accent 5" w:semiHidden="0" w:uiPriority="69" w:unhideWhenUsed="0"/>
-    <w:lsdException w:name="Dark List Accent 5" w:semiHidden="0" w:uiPriority="70" w:unhideWhenUsed="0"/>
-    <w:lsdException w:name="Colorful Shading Accent 5" w:semiHidden="0" w:uiPriority="71" w:unhideWhenUsed="0"/>
-    <w:lsdException w:name="Colorful List Accent 5" w:semiHidden="0" w:uiPriority="72" w:unhideWhenUsed="0"/>
-    <w:lsdException w:name="Colorful Grid Accent 5" w:semiHidden="0" w:uiPriority="73" w:unhideWhenUsed="0"/>
-    <w:lsdException w:name="Light Shading Accent 6" w:semiHidden="0" w:uiPriority="60" w:unhideWhenUsed="0"/>
-    <w:lsdException w:name="Light List Accent 6" w:semiHidden="0" w:uiPriority="61" w:unhideWhenUsed="0"/>
-    <w:lsdException w:name="Light Grid Accent 6" w:semiHidden="0" w:uiPriority="62" w:unhideWhenUsed="0"/>
-    <w:lsdException w:name="Medium Shading 1 Accent 6" w:semiHidden="0" w:uiPriority="63" w:unhideWhenUsed="0"/>
-    <w:lsdException w:name="Medium Shading 2 Accent 6" w:semiHidden="0" w:uiPriority="64" w:unhideWhenUsed="0"/>
-    <w:lsdException w:name="Medium List 1 Accent 6" w:semiHidden="0" w:uiPriority="65" w:unhideWhenUsed="0"/>
-    <w:lsdException w:name="Medium List 2 Accent 6" w:semiHidden="0" w:uiPriority="66" w:unhideWhenUsed="0"/>
-    <w:lsdException w:name="Medium Grid 1 Accent 6" w:semiHidden="0" w:uiPriority="67" w:unhideWhenUsed="0"/>
-    <w:lsdException w:name="Medium Grid 2 Accent 6" w:semiHidden="0" w:uiPriority="68" w:unhideWhenUsed="0"/>
-    <w:lsdException w:name="Medium Grid 3 Accent 6" w:semiHidden="0" w:uiPriority="69" w:unhideWhenUsed="0"/>
-    <w:lsdException w:name="Dark List Accent 6" w:semiHidden="0" w:uiPriority="70" w:unhideWhenUsed="0"/>
-    <w:lsdException w:name="Colorful Shading Accent 6" w:semiHidden="0" w:uiPriority="71" w:unhideWhenUsed="0"/>
-    <w:lsdException w:name="Colorful List Accent 6" w:semiHidden="0" w:uiPriority="72" w:unhideWhenUsed="0"/>
-    <w:lsdException w:name="Colorful Grid Accent 6" w:semiHidden="0" w:uiPriority="73" w:unhideWhenUsed="0"/>
-    <w:lsdException w:name="Subtle Emphasis" w:semiHidden="0" w:uiPriority="19" w:unhideWhenUsed="0" w:qFormat="1"/>
-    <w:lsdException w:name="Intense Emphasis" w:semiHidden="0" w:uiPriority="21" w:unhideWhenUsed="0" w:qFormat="1"/>
-    <w:lsdException w:name="Subtle Reference" w:semiHidden="0" w:uiPriority="31" w:unhideWhenUsed="0" w:qFormat="1"/>
-    <w:lsdException w:name="Intense Reference" w:semiHidden="0" w:uiPriority="32" w:unhideWhenUsed="0" w:qFormat="1"/>
-    <w:lsdException w:name="Book Title" w:semiHidden="0" w:uiPriority="33" w:unhideWhenUsed="0"/>
-    <w:lsdException w:name="Bibliography" w:uiPriority="37"/>
-    <w:lsdException w:name="TOC Heading" w:uiPriority="39" w:qFormat="1"/>
-  </w:latentStyles>
-  <w:style w:type="paragraph" w:default="1" w:styleId="Normal">
-    <w:name w:val="Normal"/>
-    <w:qFormat/>
-    <w:rsid w:val="003218FF"/>
-    <w:pPr>
-      <w:spacing w:after="0" w:line="240" w:lineRule="auto"/>
-    </w:pPr>
-    <w:rPr>
-      <w:rFonts w:eastAsia="Times New Roman" w:cs="Times New Roman"/>
-      <w:szCs w:val="24"/>
-    </w:rPr>
-  </w:style>
-  <w:style w:type="paragraph" w:styleId="Heading1">
-    <w:name w:val="heading 1"/>
-    <w:basedOn w:val="Normal"/>
-    <w:next w:val="Normal"/>
-    <w:link w:val="Heading1Char"/>
-    <w:uiPriority w:val="9"/>
-    <w:qFormat/>
-    <w:rsid w:val="00C75086"/>
-    <w:pPr>
-      <w:keepNext/>
-      <w:keepLines/>
-      <w:spacing w:before="480"/>
-      <w:outlineLvl w:val="0"/>
-    </w:pPr>
-    <w:rPr>
-      <w:rFonts w:asciiTheme="majorHAnsi" w:eastAsiaTheme="majorEastAsia" w:hAnsiTheme="majorHAnsi" w:cstheme="majorBidi"/>
-      <w:b/>
-      <w:bCs/>
-      <w:color w:val="365F91" w:themeColor="accent1" w:themeShade="BF"/>
-      <w:sz w:val="28"/>
-      <w:szCs w:val="28"/>
-    </w:rPr>
-  </w:style>
-  <w:style w:type="paragraph" w:styleId="Heading2">
-    <w:name w:val="heading 2"/>
-    <w:basedOn w:val="Normal"/>
-    <w:next w:val="Normal"/>
-    <w:link w:val="Heading2Char"/>
-    <w:uiPriority w:val="9"/>
-    <w:semiHidden/>
-    <w:unhideWhenUsed/>
-    <w:qFormat/>
-    <w:rsid w:val="00C75086"/>
-    <w:pPr>
-      <w:keepNext/>
-      <w:keepLines/>
-      <w:spacing w:before="200"/>
-      <w:outlineLvl w:val="1"/>
-    </w:pPr>
-    <w:rPr>
-      <w:rFonts w:asciiTheme="majorHAnsi" w:eastAsiaTheme="majorEastAsia" w:hAnsiTheme="majorHAnsi" w:cstheme="majorBidi"/>
-      <w:b/>
-      <w:bCs/>
-      <w:color w:val="4F81BD" w:themeColor="accent1"/>
-      <w:sz w:val="26"/>
-      <w:szCs w:val="26"/>
-    </w:rPr>
-  </w:style>
-  <w:style w:type="paragraph" w:styleId="Heading3">
-    <w:name w:val="heading 3"/>
-    <w:basedOn w:val="Normal"/>
-    <w:next w:val="Normal"/>
-    <w:link w:val="Heading3Char"/>
-    <w:uiPriority w:val="9"/>
-    <w:semiHidden/>
-    <w:unhideWhenUsed/>
-    <w:qFormat/>
-    <w:rsid w:val="00C75086"/>
-    <w:pPr>
-      <w:keepNext/>
-      <w:keepLines/>
-      <w:spacing w:before="200"/>
-      <w:outlineLvl w:val="2"/>
-    </w:pPr>
-    <w:rPr>
-      <w:rFonts w:asciiTheme="majorHAnsi" w:eastAsiaTheme="majorEastAsia" w:hAnsiTheme="majorHAnsi" w:cstheme="majorBidi"/>
-      <w:b/>
-      <w:bCs/>
-      <w:color w:val="4F81BD" w:themeColor="accent1"/>
-    </w:rPr>
-  </w:style>
-  <w:style w:type="paragraph" w:styleId="Heading4">
-    <w:name w:val="heading 4"/>
-    <w:basedOn w:val="Normal"/>
-    <w:next w:val="Normal"/>
-    <w:link w:val="Heading4Char"/>
-    <w:uiPriority w:val="9"/>
-    <w:semiHidden/>
-    <w:unhideWhenUsed/>
-    <w:qFormat/>
-    <w:rsid w:val="00C75086"/>
-    <w:pPr>
-      <w:keepNext/>
-      <w:keepLines/>
-      <w:spacing w:before="200"/>
-      <w:outlineLvl w:val="3"/>
-    </w:pPr>
-    <w:rPr>
-      <w:rFonts w:asciiTheme="majorHAnsi" w:eastAsiaTheme="majorEastAsia" w:hAnsiTheme="majorHAnsi" w:cstheme="majorBidi"/>
-      <w:b/>
-      <w:bCs/>
-      <w:i/>
-      <w:iCs/>
-      <w:color w:val="4F81BD" w:themeColor="accent1"/>
-    </w:rPr>
-  </w:style>
-  <w:style w:type="character" w:default="1" w:styleId="DefaultParagraphFont">
-    <w:name w:val="Default Paragraph Font"/>
-    <w:uiPriority w:val="1"/>
-    <w:semiHidden/>
-    <w:unhideWhenUsed/>
-  </w:style>
-  <w:style w:type="table" w:default="1" w:styleId="TableNormal">
-    <w:name w:val="Normal Table"/>
-    <w:uiPriority w:val="99"/>
-    <w:semiHidden/>
-    <w:unhideWhenUsed/>
-    <w:tblPr>
-      <w:tblInd w:w="0" w:type="dxa"/>
-      <w:tblCellMar>
-        <w:top w:w="0" w:type="dxa"/>
-        <w:left w:w="108" w:type="dxa"/>
-        <w:bottom w:w="0" w:type="dxa"/>
-        <w:right w:w="108" w:type="dxa"/>
-      </w:tblCellMar>
-    </w:tblPr>
-  </w:style>
-  <w:style w:type="numbering" w:default="1" w:styleId="NoList">
-    <w:name w:val="No List"/>
-    <w:uiPriority w:val="99"/>
-    <w:semiHidden/>
-    <w:unhideWhenUsed/>
-  </w:style>
-  <w:style w:type="paragraph" w:styleId="BalloonText">
-    <w:name w:val="Balloon Text"/>
-    <w:basedOn w:val="Normal"/>
-    <w:link w:val="BalloonTextChar"/>
-    <w:uiPriority w:val="99"/>
-    <w:semiHidden/>
-    <w:unhideWhenUsed/>
-    <w:rsid w:val="003218FF"/>
-    <w:rPr>
-      <w:rFonts w:ascii="Tahoma" w:hAnsi="Tahoma" w:cs="Tahoma"/>
-      <w:sz w:val="16"/>
-      <w:szCs w:val="16"/>
-    </w:rPr>
-  </w:style>
-  <w:style w:type="character" w:customStyle="1" w:styleId="BalloonTextChar">
-    <w:name w:val="Balloon Text Char"/>
-    <w:basedOn w:val="DefaultParagraphFont"/>
-    <w:link w:val="BalloonText"/>
-    <w:uiPriority w:val="99"/>
-    <w:semiHidden/>
-    <w:rsid w:val="003218FF"/>
-    <w:rPr>
-      <w:rFonts w:ascii="Tahoma" w:eastAsia="Times New Roman" w:hAnsi="Tahoma" w:cs="Tahoma"/>
-      <w:sz w:val="16"/>
-      <w:szCs w:val="16"/>
-    </w:rPr>
-  </w:style>
-  <w:style w:type="character" w:styleId="CommentReference">
-    <w:name w:val="annotation reference"/>
-    <w:basedOn w:val="DefaultParagraphFont"/>
-    <w:unhideWhenUsed/>
-    <w:rsid w:val="003218FF"/>
-    <w:rPr>
-      <w:sz w:val="16"/>
-      <w:szCs w:val="16"/>
-    </w:rPr>
-  </w:style>
-  <w:style w:type="paragraph" w:styleId="CommentText">
-    <w:name w:val="annotation text"/>
-    <w:basedOn w:val="Normal"/>
-    <w:link w:val="CommentTextChar"/>
-    <w:unhideWhenUsed/>
-    <w:rsid w:val="003218FF"/>
-    <w:rPr>
-      <w:sz w:val="20"/>
-      <w:szCs w:val="20"/>
-    </w:rPr>
-  </w:style>
-  <w:style w:type="character" w:customStyle="1" w:styleId="CommentTextChar">
-    <w:name w:val="Comment Text Char"/>
-    <w:basedOn w:val="DefaultParagraphFont"/>
-    <w:link w:val="CommentText"/>
-    <w:rsid w:val="003218FF"/>
-    <w:rPr>
-      <w:rFonts w:eastAsia="Times New Roman" w:cs="Times New Roman"/>
-      <w:sz w:val="20"/>
-      <w:szCs w:val="20"/>
-    </w:rPr>
-  </w:style>
-  <w:style w:type="paragraph" w:styleId="CommentSubject">
-    <w:name w:val="annotation subject"/>
-    <w:basedOn w:val="CommentText"/>
-    <w:next w:val="CommentText"/>
-    <w:link w:val="CommentSubjectChar"/>
-    <w:uiPriority w:val="99"/>
-    <w:semiHidden/>
-    <w:unhideWhenUsed/>
-    <w:rsid w:val="003218FF"/>
-    <w:rPr>
-      <w:b/>
-      <w:bCs/>
-    </w:rPr>
-  </w:style>
-  <w:style w:type="character" w:customStyle="1" w:styleId="CommentSubjectChar">
-    <w:name w:val="Comment Subject Char"/>
-    <w:basedOn w:val="CommentTextChar"/>
-    <w:link w:val="CommentSubject"/>
-    <w:uiPriority w:val="99"/>
-    <w:semiHidden/>
-    <w:rsid w:val="003218FF"/>
-    <w:rPr>
-      <w:rFonts w:eastAsia="Times New Roman" w:cs="Times New Roman"/>
-      <w:b/>
-      <w:bCs/>
-      <w:sz w:val="20"/>
-      <w:szCs w:val="20"/>
-    </w:rPr>
-  </w:style>
-  <w:style w:type="paragraph" w:customStyle="1" w:styleId="Tiucctrangmu">
-    <w:name w:val="Tiêu đề các trang mở đầu"/>
-    <w:basedOn w:val="Normal"/>
-    <w:link w:val="TiucctrangmuChar"/>
-    <w:qFormat/>
-    <w:rsid w:val="007B1A23"/>
-    <w:pPr>
-      <w:tabs>
-        <w:tab w:val="center" w:pos="6379"/>
-      </w:tabs>
-      <w:spacing w:after="200" w:line="276" w:lineRule="auto"/>
-      <w:jc w:val="center"/>
-    </w:pPr>
-    <w:rPr>
-      <w:b/>
-      <w:sz w:val="32"/>
-      <w:szCs w:val="32"/>
-    </w:rPr>
-  </w:style>
-  <w:style w:type="paragraph" w:customStyle="1" w:styleId="Nidungvnbn">
-    <w:name w:val="Nội dung văn bản"/>
-    <w:basedOn w:val="Normal"/>
-    <w:link w:val="NidungvnbnChar"/>
-    <w:qFormat/>
-    <w:rsid w:val="0064189C"/>
-    <w:pPr>
-      <w:spacing w:line="360" w:lineRule="auto"/>
-      <w:ind w:firstLine="720"/>
-      <w:jc w:val="both"/>
-    </w:pPr>
-    <w:rPr>
-      <w:sz w:val="26"/>
-      <w:szCs w:val="26"/>
-    </w:rPr>
-  </w:style>
-  <w:style w:type="character" w:customStyle="1" w:styleId="TiucctrangmuChar">
-    <w:name w:val="Tiêu đề các trang mở đầu Char"/>
-    <w:basedOn w:val="DefaultParagraphFont"/>
-    <w:link w:val="Tiucctrangmu"/>
-    <w:rsid w:val="007B1A23"/>
-    <w:rPr>
-      <w:rFonts w:eastAsia="Times New Roman" w:cs="Times New Roman"/>
-      <w:b/>
-      <w:sz w:val="32"/>
-      <w:szCs w:val="32"/>
-    </w:rPr>
-  </w:style>
-  <w:style w:type="paragraph" w:customStyle="1" w:styleId="Default">
-    <w:name w:val="Default"/>
-    <w:rsid w:val="00453AB1"/>
-    <w:pPr>
-      <w:autoSpaceDE w:val="0"/>
-      <w:autoSpaceDN w:val="0"/>
-      <w:adjustRightInd w:val="0"/>
-      <w:spacing w:after="0" w:line="240" w:lineRule="auto"/>
-    </w:pPr>
-    <w:rPr>
-      <w:rFonts w:eastAsia="Times New Roman" w:cs="Times New Roman"/>
-      <w:color w:val="000000"/>
-      <w:szCs w:val="24"/>
-    </w:rPr>
-  </w:style>
-  <w:style w:type="character" w:customStyle="1" w:styleId="NidungvnbnChar">
-    <w:name w:val="Nội dung văn bản Char"/>
-    <w:basedOn w:val="DefaultParagraphFont"/>
-    <w:link w:val="Nidungvnbn"/>
-    <w:rsid w:val="0064189C"/>
-    <w:rPr>
-      <w:rFonts w:eastAsia="Times New Roman" w:cs="Times New Roman"/>
-      <w:sz w:val="26"/>
-      <w:szCs w:val="26"/>
-    </w:rPr>
-  </w:style>
-  <w:style w:type="paragraph" w:styleId="Header">
-    <w:name w:val="header"/>
-    <w:basedOn w:val="Normal"/>
-    <w:link w:val="HeaderChar"/>
-    <w:uiPriority w:val="99"/>
-    <w:unhideWhenUsed/>
-    <w:rsid w:val="00453AB1"/>
-    <w:pPr>
-      <w:tabs>
-        <w:tab w:val="center" w:pos="4680"/>
-        <w:tab w:val="right" w:pos="9360"/>
-      </w:tabs>
-    </w:pPr>
-  </w:style>
-  <w:style w:type="character" w:customStyle="1" w:styleId="HeaderChar">
-    <w:name w:val="Header Char"/>
-    <w:basedOn w:val="DefaultParagraphFont"/>
-    <w:link w:val="Header"/>
-    <w:uiPriority w:val="99"/>
-    <w:rsid w:val="00453AB1"/>
-    <w:rPr>
-      <w:rFonts w:eastAsia="Times New Roman" w:cs="Times New Roman"/>
-      <w:szCs w:val="24"/>
-    </w:rPr>
-  </w:style>
-  <w:style w:type="paragraph" w:styleId="Footer">
-    <w:name w:val="footer"/>
-    <w:basedOn w:val="Normal"/>
-    <w:link w:val="FooterChar"/>
-    <w:uiPriority w:val="99"/>
-    <w:unhideWhenUsed/>
-    <w:rsid w:val="00453AB1"/>
-    <w:pPr>
-      <w:tabs>
-        <w:tab w:val="center" w:pos="4680"/>
-        <w:tab w:val="right" w:pos="9360"/>
-      </w:tabs>
-    </w:pPr>
-  </w:style>
-  <w:style w:type="character" w:customStyle="1" w:styleId="FooterChar">
-    <w:name w:val="Footer Char"/>
-    <w:basedOn w:val="DefaultParagraphFont"/>
-    <w:link w:val="Footer"/>
-    <w:uiPriority w:val="99"/>
-    <w:rsid w:val="00453AB1"/>
-    <w:rPr>
-      <w:rFonts w:eastAsia="Times New Roman" w:cs="Times New Roman"/>
-      <w:szCs w:val="24"/>
-    </w:rPr>
-  </w:style>
-  <w:style w:type="paragraph" w:customStyle="1" w:styleId="Chng">
-    <w:name w:val="Chương"/>
-    <w:basedOn w:val="Normal"/>
-    <w:link w:val="ChngChar"/>
-    <w:qFormat/>
-    <w:rsid w:val="004A7C39"/>
-    <w:pPr>
-      <w:tabs>
-        <w:tab w:val="center" w:pos="6379"/>
-      </w:tabs>
-      <w:spacing w:line="360" w:lineRule="auto"/>
-    </w:pPr>
-    <w:rPr>
-      <w:b/>
-      <w:sz w:val="32"/>
-      <w:szCs w:val="32"/>
-    </w:rPr>
-  </w:style>
-  <w:style w:type="paragraph" w:customStyle="1" w:styleId="Tiumccp1">
-    <w:name w:val="Tiểu mục cấp 1"/>
-    <w:basedOn w:val="Normal"/>
-    <w:link w:val="Tiumccp1Char"/>
-    <w:qFormat/>
-    <w:rsid w:val="0064189C"/>
-    <w:pPr>
-      <w:tabs>
-        <w:tab w:val="center" w:pos="6379"/>
-      </w:tabs>
-      <w:spacing w:line="360" w:lineRule="auto"/>
-    </w:pPr>
-    <w:rPr>
-      <w:b/>
-      <w:sz w:val="28"/>
-      <w:szCs w:val="28"/>
-    </w:rPr>
-  </w:style>
-  <w:style w:type="character" w:customStyle="1" w:styleId="ChngChar">
-    <w:name w:val="Chương Char"/>
-    <w:basedOn w:val="DefaultParagraphFont"/>
-    <w:link w:val="Chng"/>
-    <w:rsid w:val="004A7C39"/>
-    <w:rPr>
-      <w:rFonts w:eastAsia="Times New Roman" w:cs="Times New Roman"/>
-      <w:b/>
-      <w:sz w:val="32"/>
-      <w:szCs w:val="32"/>
-    </w:rPr>
-  </w:style>
-  <w:style w:type="paragraph" w:customStyle="1" w:styleId="Tiumccp2">
-    <w:name w:val="Tiểu mục cấp 2"/>
-    <w:basedOn w:val="Normal"/>
-    <w:link w:val="Tiumccp2Char"/>
-    <w:qFormat/>
-    <w:rsid w:val="0064189C"/>
-    <w:pPr>
-      <w:tabs>
-        <w:tab w:val="center" w:pos="6379"/>
-      </w:tabs>
-      <w:spacing w:line="360" w:lineRule="auto"/>
-    </w:pPr>
-    <w:rPr>
-      <w:b/>
-      <w:i/>
-      <w:sz w:val="28"/>
-      <w:szCs w:val="26"/>
-    </w:rPr>
-  </w:style>
-  <w:style w:type="character" w:customStyle="1" w:styleId="Tiumccp1Char">
-    <w:name w:val="Tiểu mục cấp 1 Char"/>
-    <w:basedOn w:val="DefaultParagraphFont"/>
-    <w:link w:val="Tiumccp1"/>
-    <w:rsid w:val="0064189C"/>
-    <w:rPr>
-      <w:rFonts w:eastAsia="Times New Roman" w:cs="Times New Roman"/>
-      <w:b/>
-      <w:sz w:val="28"/>
-      <w:szCs w:val="28"/>
-    </w:rPr>
-  </w:style>
-  <w:style w:type="paragraph" w:customStyle="1" w:styleId="Tiumccp3">
-    <w:name w:val="Tiểu mục cấp 3"/>
-    <w:basedOn w:val="Normal"/>
-    <w:link w:val="Tiumccp3Char"/>
-    <w:qFormat/>
-    <w:rsid w:val="0064189C"/>
-    <w:pPr>
-      <w:tabs>
-        <w:tab w:val="center" w:pos="6379"/>
-      </w:tabs>
-      <w:spacing w:line="360" w:lineRule="auto"/>
-    </w:pPr>
-    <w:rPr>
-      <w:sz w:val="28"/>
-      <w:szCs w:val="26"/>
-    </w:rPr>
-  </w:style>
-  <w:style w:type="character" w:customStyle="1" w:styleId="Tiumccp2Char">
-    <w:name w:val="Tiểu mục cấp 2 Char"/>
-    <w:basedOn w:val="DefaultParagraphFont"/>
-    <w:link w:val="Tiumccp2"/>
-    <w:rsid w:val="0064189C"/>
-    <w:rPr>
-      <w:rFonts w:eastAsia="Times New Roman" w:cs="Times New Roman"/>
-      <w:b/>
-      <w:i/>
-      <w:sz w:val="28"/>
-      <w:szCs w:val="26"/>
-    </w:rPr>
-  </w:style>
-  <w:style w:type="character" w:customStyle="1" w:styleId="Heading1Char">
-    <w:name w:val="Heading 1 Char"/>
-    <w:basedOn w:val="DefaultParagraphFont"/>
-    <w:link w:val="Heading1"/>
-    <w:uiPriority w:val="9"/>
-    <w:rsid w:val="00C75086"/>
-    <w:rPr>
-      <w:rFonts w:asciiTheme="majorHAnsi" w:eastAsiaTheme="majorEastAsia" w:hAnsiTheme="majorHAnsi" w:cstheme="majorBidi"/>
-      <w:b/>
-      <w:bCs/>
-      <w:color w:val="365F91" w:themeColor="accent1" w:themeShade="BF"/>
-      <w:sz w:val="28"/>
-      <w:szCs w:val="28"/>
-    </w:rPr>
-  </w:style>
-  <w:style w:type="character" w:customStyle="1" w:styleId="Tiumccp3Char">
-    <w:name w:val="Tiểu mục cấp 3 Char"/>
-    <w:basedOn w:val="DefaultParagraphFont"/>
-    <w:link w:val="Tiumccp3"/>
-    <w:rsid w:val="0064189C"/>
-    <w:rPr>
-      <w:rFonts w:eastAsia="Times New Roman" w:cs="Times New Roman"/>
-      <w:sz w:val="28"/>
-      <w:szCs w:val="26"/>
-    </w:rPr>
-  </w:style>
-  <w:style w:type="paragraph" w:styleId="TOC1">
-    <w:name w:val="toc 1"/>
-    <w:basedOn w:val="Normal"/>
-    <w:next w:val="Normal"/>
-    <w:autoRedefine/>
-    <w:uiPriority w:val="39"/>
-    <w:unhideWhenUsed/>
-    <w:rsid w:val="00C75086"/>
-    <w:pPr>
-      <w:spacing w:line="360" w:lineRule="auto"/>
-    </w:pPr>
-    <w:rPr>
-      <w:sz w:val="26"/>
-    </w:rPr>
-  </w:style>
-  <w:style w:type="paragraph" w:styleId="TOC2">
-    <w:name w:val="toc 2"/>
-    <w:basedOn w:val="Normal"/>
-    <w:next w:val="Normal"/>
-    <w:autoRedefine/>
-    <w:uiPriority w:val="39"/>
-    <w:unhideWhenUsed/>
-    <w:rsid w:val="00C75086"/>
-    <w:pPr>
-      <w:spacing w:line="360" w:lineRule="auto"/>
-      <w:ind w:left="720"/>
-    </w:pPr>
-    <w:rPr>
-      <w:sz w:val="26"/>
-    </w:rPr>
-  </w:style>
-  <w:style w:type="paragraph" w:styleId="TOC3">
-    <w:name w:val="toc 3"/>
-    <w:basedOn w:val="Normal"/>
-    <w:next w:val="Normal"/>
-    <w:autoRedefine/>
-    <w:uiPriority w:val="39"/>
-    <w:unhideWhenUsed/>
-    <w:rsid w:val="00C75086"/>
-    <w:pPr>
-      <w:spacing w:line="360" w:lineRule="auto"/>
-      <w:ind w:left="1440"/>
-    </w:pPr>
-    <w:rPr>
-      <w:sz w:val="26"/>
-    </w:rPr>
-  </w:style>
-  <w:style w:type="paragraph" w:styleId="TOC4">
-    <w:name w:val="toc 4"/>
-    <w:basedOn w:val="Normal"/>
-    <w:next w:val="Normal"/>
-    <w:autoRedefine/>
-    <w:uiPriority w:val="39"/>
-    <w:unhideWhenUsed/>
-    <w:rsid w:val="00C75086"/>
-    <w:pPr>
-      <w:spacing w:line="360" w:lineRule="auto"/>
-      <w:ind w:left="2160"/>
-    </w:pPr>
-    <w:rPr>
-      <w:sz w:val="26"/>
-    </w:rPr>
-  </w:style>
-  <w:style w:type="character" w:customStyle="1" w:styleId="Heading2Char">
-    <w:name w:val="Heading 2 Char"/>
-    <w:basedOn w:val="DefaultParagraphFont"/>
-    <w:link w:val="Heading2"/>
-    <w:uiPriority w:val="9"/>
-    <w:semiHidden/>
-    <w:rsid w:val="00C75086"/>
-    <w:rPr>
-      <w:rFonts w:asciiTheme="majorHAnsi" w:eastAsiaTheme="majorEastAsia" w:hAnsiTheme="majorHAnsi" w:cstheme="majorBidi"/>
-      <w:b/>
-      <w:bCs/>
-      <w:color w:val="4F81BD" w:themeColor="accent1"/>
-      <w:sz w:val="26"/>
-      <w:szCs w:val="26"/>
-    </w:rPr>
-  </w:style>
-  <w:style w:type="character" w:customStyle="1" w:styleId="Heading3Char">
-    <w:name w:val="Heading 3 Char"/>
-    <w:basedOn w:val="DefaultParagraphFont"/>
-    <w:link w:val="Heading3"/>
-    <w:uiPriority w:val="9"/>
-    <w:semiHidden/>
-    <w:rsid w:val="00C75086"/>
-    <w:rPr>
-      <w:rFonts w:asciiTheme="majorHAnsi" w:eastAsiaTheme="majorEastAsia" w:hAnsiTheme="majorHAnsi" w:cstheme="majorBidi"/>
-      <w:b/>
-      <w:bCs/>
-      <w:color w:val="4F81BD" w:themeColor="accent1"/>
-      <w:szCs w:val="24"/>
-    </w:rPr>
-  </w:style>
-  <w:style w:type="character" w:customStyle="1" w:styleId="Heading4Char">
-    <w:name w:val="Heading 4 Char"/>
-    <w:basedOn w:val="DefaultParagraphFont"/>
-    <w:link w:val="Heading4"/>
-    <w:uiPriority w:val="9"/>
-    <w:semiHidden/>
-    <w:rsid w:val="00C75086"/>
-    <w:rPr>
-      <w:rFonts w:asciiTheme="majorHAnsi" w:eastAsiaTheme="majorEastAsia" w:hAnsiTheme="majorHAnsi" w:cstheme="majorBidi"/>
-      <w:b/>
-      <w:bCs/>
-      <w:i/>
-      <w:iCs/>
-      <w:color w:val="4F81BD" w:themeColor="accent1"/>
-      <w:szCs w:val="24"/>
-    </w:rPr>
-  </w:style>
-  <w:style w:type="character" w:styleId="Hyperlink">
-    <w:name w:val="Hyperlink"/>
-    <w:basedOn w:val="DefaultParagraphFont"/>
-    <w:uiPriority w:val="99"/>
-    <w:unhideWhenUsed/>
-    <w:rsid w:val="00C75086"/>
-    <w:rPr>
-      <w:color w:val="0000FF" w:themeColor="hyperlink"/>
-      <w:u w:val="single"/>
-    </w:rPr>
-  </w:style>
-  <w:style w:type="paragraph" w:styleId="Caption">
-    <w:name w:val="caption"/>
-    <w:aliases w:val="Hình,bảng biểu"/>
-    <w:basedOn w:val="Normal"/>
-    <w:next w:val="Normal"/>
-    <w:uiPriority w:val="35"/>
-    <w:unhideWhenUsed/>
-    <w:qFormat/>
-    <w:rsid w:val="00867C2D"/>
-    <w:pPr>
-      <w:spacing w:after="200"/>
-      <w:jc w:val="center"/>
-    </w:pPr>
-    <w:rPr>
-      <w:bCs/>
-      <w:sz w:val="26"/>
-      <w:szCs w:val="26"/>
-    </w:rPr>
-  </w:style>
-  <w:style w:type="paragraph" w:styleId="TableofFigures">
-    <w:name w:val="table of figures"/>
-    <w:basedOn w:val="Normal"/>
-    <w:next w:val="Normal"/>
-    <w:uiPriority w:val="99"/>
-    <w:unhideWhenUsed/>
-    <w:rsid w:val="00867C2D"/>
-    <w:pPr>
-      <w:spacing w:line="360" w:lineRule="auto"/>
-    </w:pPr>
-    <w:rPr>
-      <w:sz w:val="26"/>
-    </w:rPr>
-  </w:style>
-  <w:style w:type="table" w:styleId="TableGrid">
-    <w:name w:val="Table Grid"/>
-    <w:basedOn w:val="TableNormal"/>
-    <w:uiPriority w:val="59"/>
-    <w:rsid w:val="00CA1C39"/>
-    <w:pPr>
-      <w:spacing w:after="0" w:line="240" w:lineRule="auto"/>
-    </w:pPr>
-    <w:tblPr>
-      <w:tblInd w:w="0" w:type="dxa"/>
-      <w:tblBorders>
-        <w:top w:val="single" w:sz="4" w:space="0" w:color="auto"/>
-        <w:left w:val="single" w:sz="4" w:space="0" w:color="auto"/>
-        <w:bottom w:val="single" w:sz="4" w:space="0" w:color="auto"/>
-        <w:right w:val="single" w:sz="4" w:space="0" w:color="auto"/>
-        <w:insideH w:val="single" w:sz="4" w:space="0" w:color="auto"/>
-        <w:insideV w:val="single" w:sz="4" w:space="0" w:color="auto"/>
-      </w:tblBorders>
-      <w:tblCellMar>
-        <w:top w:w="0" w:type="dxa"/>
-        <w:left w:w="108" w:type="dxa"/>
-        <w:bottom w:w="0" w:type="dxa"/>
-        <w:right w:w="108" w:type="dxa"/>
-      </w:tblCellMar>
     </w:tblPr>
   </w:style>
   <w:style w:type="paragraph" w:customStyle="1" w:styleId="Bngbiu-nidung">
@@ -40106,12 +39383,9 @@
 </file>
 
 <file path=customXml/item1.xml><?xml version="1.0" encoding="utf-8"?>
-<?mso-contentType ?>
-<FormTemplates xmlns="http://schemas.microsoft.com/sharepoint/v3/contenttype/forms">
-  <Display>DocumentLibraryForm</Display>
-  <Edit>DocumentLibraryForm</Edit>
-  <New>DocumentLibraryForm</New>
-</FormTemplates>
+<p:properties xmlns:p="http://schemas.microsoft.com/office/2006/metadata/properties" xmlns:xsi="http://www.w3.org/2001/XMLSchema-instance" xmlns:pc="http://schemas.microsoft.com/office/infopath/2007/PartnerControls">
+  <documentManagement/>
+</p:properties>
 </file>
 
 <file path=customXml/item2.xml><?xml version="1.0" encoding="utf-8"?>
@@ -40247,9 +39521,12 @@
 </file>
 
 <file path=customXml/item3.xml><?xml version="1.0" encoding="utf-8"?>
-<p:properties xmlns:p="http://schemas.microsoft.com/office/2006/metadata/properties" xmlns:xsi="http://www.w3.org/2001/XMLSchema-instance" xmlns:pc="http://schemas.microsoft.com/office/infopath/2007/PartnerControls">
-  <documentManagement/>
-</p:properties>
+<?mso-contentType ?>
+<FormTemplates xmlns="http://schemas.microsoft.com/sharepoint/v3/contenttype/forms">
+  <Display>DocumentLibraryForm</Display>
+  <Edit>DocumentLibraryForm</Edit>
+  <New>DocumentLibraryForm</New>
+</FormTemplates>
 </file>
 
 <file path=customXml/item4.xml><?xml version="1.0" encoding="utf-8"?>
@@ -40257,9 +39534,10 @@
 </file>
 
 <file path=customXml/itemProps1.xml><?xml version="1.0" encoding="utf-8"?>
-<ds:datastoreItem xmlns:ds="http://schemas.openxmlformats.org/officeDocument/2006/customXml" ds:itemID="{09946D3F-AE60-40AA-A6F1-DCCFC3C4D819}">
+<ds:datastoreItem xmlns:ds="http://schemas.openxmlformats.org/officeDocument/2006/customXml" ds:itemID="{7FBC75F4-E7D1-4D38-936E-77B09474AF3E}">
   <ds:schemaRefs>
-    <ds:schemaRef ds:uri="http://schemas.microsoft.com/sharepoint/v3/contenttype/forms"/>
+    <ds:schemaRef ds:uri="http://schemas.microsoft.com/office/2006/metadata/properties"/>
+    <ds:schemaRef ds:uri="http://schemas.microsoft.com/office/infopath/2007/PartnerControls"/>
   </ds:schemaRefs>
 </ds:datastoreItem>
 </file>
@@ -40283,16 +39561,15 @@
 </file>
 
 <file path=customXml/itemProps3.xml><?xml version="1.0" encoding="utf-8"?>
-<ds:datastoreItem xmlns:ds="http://schemas.openxmlformats.org/officeDocument/2006/customXml" ds:itemID="{7FBC75F4-E7D1-4D38-936E-77B09474AF3E}">
+<ds:datastoreItem xmlns:ds="http://schemas.openxmlformats.org/officeDocument/2006/customXml" ds:itemID="{09946D3F-AE60-40AA-A6F1-DCCFC3C4D819}">
   <ds:schemaRefs>
-    <ds:schemaRef ds:uri="http://schemas.microsoft.com/office/2006/metadata/properties"/>
-    <ds:schemaRef ds:uri="http://schemas.microsoft.com/office/infopath/2007/PartnerControls"/>
+    <ds:schemaRef ds:uri="http://schemas.microsoft.com/sharepoint/v3/contenttype/forms"/>
   </ds:schemaRefs>
 </ds:datastoreItem>
 </file>
 
 <file path=customXml/itemProps4.xml><?xml version="1.0" encoding="utf-8"?>
-<ds:datastoreItem xmlns:ds="http://schemas.openxmlformats.org/officeDocument/2006/customXml" ds:itemID="{6A3E23B7-053E-4A7D-8D0D-F85F69D86F25}">
+<ds:datastoreItem xmlns:ds="http://schemas.openxmlformats.org/officeDocument/2006/customXml" ds:itemID="{A694339A-A48F-4C35-A89E-16E0877BE210}">
   <ds:schemaRefs>
     <ds:schemaRef ds:uri="http://schemas.openxmlformats.org/officeDocument/2006/bibliography"/>
   </ds:schemaRefs>

</xml_diff>